<commit_message>
add crc initial value section
</commit_message>
<xml_diff>
--- a/crc.docx
+++ b/crc.docx
@@ -3574,7 +3574,7 @@
     </w:p>
     <w:p>
       <w:pPr>
-        <w:spacing w:line="460" w:lineRule="atLeast"/>
+        <w:spacing w:line="460" w:lineRule="exact"/>
         <w:jc w:val="left"/>
         <w:rPr>
           <w:sz w:val="18"/>
@@ -3638,12 +3638,6 @@
           <w:sz w:val="18"/>
           <w:szCs w:val="18"/>
         </w:rPr>
-      </w:r>
-      <w:r>
-        <w:rPr>
-          <w:sz w:val="18"/>
-          <w:szCs w:val="18"/>
-        </w:rPr>
         <w:instrText xml:space="preserve"> \* MERGEFORMAT </w:instrText>
       </w:r>
       <w:r>
@@ -3651,6 +3645,12 @@
           <w:sz w:val="18"/>
           <w:szCs w:val="18"/>
         </w:rPr>
+      </w:r>
+      <w:r>
+        <w:rPr>
+          <w:sz w:val="18"/>
+          <w:szCs w:val="18"/>
+        </w:rPr>
         <w:fldChar w:fldCharType="separate"/>
       </w:r>
       <w:r>
@@ -3940,12 +3940,6 @@
           <w:sz w:val="18"/>
           <w:szCs w:val="18"/>
         </w:rPr>
-      </w:r>
-      <w:r>
-        <w:rPr>
-          <w:sz w:val="18"/>
-          <w:szCs w:val="18"/>
-        </w:rPr>
         <w:instrText xml:space="preserve"> \* MERGEFORMAT </w:instrText>
       </w:r>
       <w:r>
@@ -3953,6 +3947,12 @@
           <w:sz w:val="18"/>
           <w:szCs w:val="18"/>
         </w:rPr>
+      </w:r>
+      <w:r>
+        <w:rPr>
+          <w:sz w:val="18"/>
+          <w:szCs w:val="18"/>
+        </w:rPr>
         <w:fldChar w:fldCharType="separate"/>
       </w:r>
       <w:r>
@@ -3980,7 +3980,7 @@
     </w:p>
     <w:p>
       <w:pPr>
-        <w:spacing w:line="460" w:lineRule="atLeast"/>
+        <w:spacing w:line="460" w:lineRule="exact"/>
         <w:jc w:val="left"/>
         <w:rPr>
           <w:sz w:val="18"/>
@@ -4051,7 +4051,7 @@
     </w:p>
     <w:p>
       <w:pPr>
-        <w:spacing w:line="460" w:lineRule="atLeast"/>
+        <w:spacing w:line="460" w:lineRule="exact"/>
         <w:jc w:val="left"/>
         <w:rPr>
           <w:sz w:val="18"/>
@@ -4107,7 +4107,7 @@
     </w:p>
     <w:p>
       <w:pPr>
-        <w:spacing w:line="460" w:lineRule="atLeast"/>
+        <w:spacing w:line="460" w:lineRule="exact"/>
         <w:ind w:firstLineChars="100" w:firstLine="180"/>
         <w:jc w:val="left"/>
         <w:rPr>
@@ -4178,7 +4178,7 @@
     </w:p>
     <w:p>
       <w:pPr>
-        <w:spacing w:line="460" w:lineRule="atLeast"/>
+        <w:spacing w:line="460" w:lineRule="exact"/>
         <w:jc w:val="left"/>
         <w:rPr>
           <w:sz w:val="18"/>
@@ -4336,13 +4336,13 @@
           <w:sz w:val="18"/>
           <w:szCs w:val="18"/>
         </w:rPr>
-      </w:r>
-      <w:r>
-        <w:rPr>
-          <w:sz w:val="18"/>
-          <w:szCs w:val="18"/>
-        </w:rPr>
         <w:instrText xml:space="preserve"> \* MERGEFORMAT </w:instrText>
+      </w:r>
+      <w:r>
+        <w:rPr>
+          <w:sz w:val="18"/>
+          <w:szCs w:val="18"/>
+        </w:rPr>
       </w:r>
       <w:r>
         <w:rPr>
@@ -4654,23 +4654,7 @@
           <w:sz w:val="18"/>
           <w:szCs w:val="18"/>
         </w:rPr>
-        <w:t>，原寄存器的值</w:t>
-      </w:r>
-      <w:r>
-        <w:rPr>
-          <w:rFonts w:hint="eastAsia"/>
-          <w:sz w:val="18"/>
-          <w:szCs w:val="18"/>
-        </w:rPr>
-        <w:t>向“前”推一个时钟周期</w:t>
-      </w:r>
-      <w:r>
-        <w:rPr>
-          <w:rFonts w:hint="eastAsia"/>
-          <w:sz w:val="18"/>
-          <w:szCs w:val="18"/>
-        </w:rPr>
-        <w:t>在数学上就是就是乘以一个</w:t>
+        <w:t>，原寄存器的值向“前”推一个时钟周期在数学上就是就是乘以一个</w:t>
       </w:r>
       <w:r>
         <w:rPr>
@@ -5497,15 +5481,7 @@
                   <w:sz w:val="18"/>
                   <w:szCs w:val="18"/>
                 </w:rPr>
-                <m:t>1</m:t>
-              </m:r>
-              <m:r>
-                <w:rPr>
-                  <w:rFonts w:ascii="Cambria Math" w:hAnsi="Cambria Math"/>
-                  <w:sz w:val="18"/>
-                  <w:szCs w:val="18"/>
-                </w:rPr>
-                <m:t>9</m:t>
+                <m:t>19</m:t>
               </m:r>
             </m:sup>
           </m:sSup>
@@ -5577,15 +5553,7 @@
                   <w:sz w:val="18"/>
                   <w:szCs w:val="18"/>
                 </w:rPr>
-                <m:t>1</m:t>
-              </m:r>
-              <m:r>
-                <w:rPr>
-                  <w:rFonts w:ascii="Cambria Math" w:hAnsi="Cambria Math"/>
-                  <w:sz w:val="18"/>
-                  <w:szCs w:val="18"/>
-                </w:rPr>
-                <m:t>8</m:t>
+                <m:t>18</m:t>
               </m:r>
             </m:sup>
           </m:sSup>
@@ -5657,15 +5625,7 @@
                   <w:sz w:val="18"/>
                   <w:szCs w:val="18"/>
                 </w:rPr>
-                <m:t>1</m:t>
-              </m:r>
-              <m:r>
-                <w:rPr>
-                  <w:rFonts w:ascii="Cambria Math" w:hAnsi="Cambria Math"/>
-                  <w:sz w:val="18"/>
-                  <w:szCs w:val="18"/>
-                </w:rPr>
-                <m:t>7</m:t>
+                <m:t>17</m:t>
               </m:r>
             </m:sup>
           </m:sSup>
@@ -5725,7 +5685,6 @@
         <w:spacing w:line="460" w:lineRule="atLeast"/>
         <w:jc w:val="left"/>
         <w:rPr>
-          <w:rFonts w:hint="eastAsia"/>
           <w:sz w:val="18"/>
           <w:szCs w:val="18"/>
         </w:rPr>
@@ -6154,12 +6113,6 @@
           <w:sz w:val="18"/>
           <w:szCs w:val="18"/>
         </w:rPr>
-      </w:r>
-      <w:r>
-        <w:rPr>
-          <w:sz w:val="18"/>
-          <w:szCs w:val="18"/>
-        </w:rPr>
         <w:instrText xml:space="preserve"> \* MERGEFORMAT </w:instrText>
       </w:r>
       <w:r>
@@ -6167,6 +6120,12 @@
           <w:sz w:val="18"/>
           <w:szCs w:val="18"/>
         </w:rPr>
+      </w:r>
+      <w:r>
+        <w:rPr>
+          <w:sz w:val="18"/>
+          <w:szCs w:val="18"/>
+        </w:rPr>
         <w:fldChar w:fldCharType="separate"/>
       </w:r>
       <w:r>
@@ -6225,13 +6184,13 @@
           <w:sz w:val="18"/>
           <w:szCs w:val="18"/>
         </w:rPr>
-      </w:r>
-      <w:r>
-        <w:rPr>
-          <w:sz w:val="18"/>
-          <w:szCs w:val="18"/>
-        </w:rPr>
         <w:instrText xml:space="preserve"> \* MERGEFORMAT </w:instrText>
+      </w:r>
+      <w:r>
+        <w:rPr>
+          <w:sz w:val="18"/>
+          <w:szCs w:val="18"/>
+        </w:rPr>
       </w:r>
       <w:r>
         <w:rPr>
@@ -6291,9 +6250,6 @@
       <w:pPr>
         <w:spacing w:line="460" w:lineRule="atLeast"/>
         <w:jc w:val="left"/>
-        <w:rPr>
-          <w:rFonts w:hint="eastAsia"/>
-        </w:rPr>
       </w:pPr>
       <m:oMathPara>
         <m:oMath>
@@ -6413,13 +6369,7 @@
                 <w:rPr>
                   <w:rFonts w:ascii="Cambria Math" w:hAnsi="Cambria Math"/>
                 </w:rPr>
-                <m:t>n</m:t>
-              </m:r>
-              <m:r>
-                <w:rPr>
-                  <w:rFonts w:ascii="Cambria Math" w:hAnsi="Cambria Math"/>
-                </w:rPr>
-                <m:t>-1</m:t>
+                <m:t>n-1</m:t>
               </m:r>
             </m:sub>
           </m:sSub>
@@ -6445,13 +6395,7 @@
                 <w:rPr>
                   <w:rFonts w:ascii="Cambria Math" w:hAnsi="Cambria Math"/>
                 </w:rPr>
-                <m:t>n</m:t>
-              </m:r>
-              <m:r>
-                <w:rPr>
-                  <w:rFonts w:ascii="Cambria Math" w:hAnsi="Cambria Math"/>
-                </w:rPr>
-                <m:t>-1</m:t>
+                <m:t>n-1</m:t>
               </m:r>
             </m:sup>
           </m:sSup>
@@ -6523,9 +6467,6 @@
     <w:p>
       <w:pPr>
         <w:jc w:val="center"/>
-        <w:rPr>
-          <w:rFonts w:hint="eastAsia"/>
-        </w:rPr>
       </w:pPr>
       <w:r>
         <w:rPr>
@@ -6574,7 +6515,6 @@
         <w:spacing w:line="460" w:lineRule="exact"/>
         <w:jc w:val="center"/>
         <w:rPr>
-          <w:rFonts w:hint="eastAsia"/>
           <w:sz w:val="15"/>
           <w:szCs w:val="15"/>
         </w:rPr>
@@ -6706,16 +6646,12 @@
     <w:p>
       <w:pPr>
         <w:jc w:val="center"/>
-        <w:rPr>
-          <w:rFonts w:hint="eastAsia"/>
-        </w:rPr>
       </w:pPr>
     </w:p>
     <w:p>
       <w:pPr>
         <w:jc w:val="left"/>
         <w:rPr>
-          <w:rFonts w:hint="eastAsia"/>
           <w:sz w:val="18"/>
           <w:szCs w:val="18"/>
         </w:rPr>
@@ -6746,26 +6682,47 @@
         <w:t>，未完待续。。。</w:t>
       </w:r>
     </w:p>
-    <w:p>
-      <w:pPr>
-        <w:rPr>
-          <w:rFonts w:hint="eastAsia"/>
-        </w:rPr>
-      </w:pPr>
-    </w:p>
+    <w:p/>
     <w:p>
       <w:pPr>
         <w:spacing w:line="460" w:lineRule="exact"/>
         <w:jc w:val="left"/>
         <w:outlineLvl w:val="0"/>
+        <w:rPr>
+          <w:rFonts w:ascii="黑体" w:eastAsia="黑体" w:hAnsi="黑体"/>
+          <w:b/>
+          <w:sz w:val="30"/>
+          <w:szCs w:val="30"/>
+        </w:rPr>
+      </w:pPr>
+      <w:bookmarkStart w:id="8" w:name="_Toc92556735"/>
+      <w:r>
+        <w:rPr>
+          <w:rFonts w:ascii="黑体" w:eastAsia="黑体" w:hAnsi="黑体"/>
+          <w:b/>
+          <w:sz w:val="30"/>
+          <w:szCs w:val="30"/>
+        </w:rPr>
+        <w:t>4</w:t>
+      </w:r>
+      <w:r>
         <w:rPr>
           <w:rFonts w:ascii="黑体" w:eastAsia="黑体" w:hAnsi="黑体" w:hint="eastAsia"/>
           <w:b/>
           <w:sz w:val="30"/>
           <w:szCs w:val="30"/>
         </w:rPr>
-      </w:pPr>
-      <w:bookmarkStart w:id="8" w:name="_Toc92556735"/>
+        <w:t xml:space="preserve"> </w:t>
+      </w:r>
+      <w:r>
+        <w:rPr>
+          <w:rFonts w:ascii="黑体" w:eastAsia="黑体" w:hAnsi="黑体" w:hint="eastAsia"/>
+          <w:b/>
+          <w:sz w:val="30"/>
+          <w:szCs w:val="30"/>
+        </w:rPr>
+        <w:t>并行C</w:t>
+      </w:r>
       <w:r>
         <w:rPr>
           <w:rFonts w:ascii="黑体" w:eastAsia="黑体" w:hAnsi="黑体"/>
@@ -6773,7 +6730,7 @@
           <w:sz w:val="30"/>
           <w:szCs w:val="30"/>
         </w:rPr>
-        <w:t>4</w:t>
+        <w:t>RC</w:t>
       </w:r>
       <w:r>
         <w:rPr>
@@ -6782,7 +6739,7 @@
           <w:sz w:val="30"/>
           <w:szCs w:val="30"/>
         </w:rPr>
-        <w:t xml:space="preserve"> </w:t>
+        <w:t>电路</w:t>
       </w:r>
       <w:r>
         <w:rPr>
@@ -6791,33 +6748,6 @@
           <w:sz w:val="30"/>
           <w:szCs w:val="30"/>
         </w:rPr>
-        <w:t>并行C</w:t>
-      </w:r>
-      <w:r>
-        <w:rPr>
-          <w:rFonts w:ascii="黑体" w:eastAsia="黑体" w:hAnsi="黑体"/>
-          <w:b/>
-          <w:sz w:val="30"/>
-          <w:szCs w:val="30"/>
-        </w:rPr>
-        <w:t>RC</w:t>
-      </w:r>
-      <w:r>
-        <w:rPr>
-          <w:rFonts w:ascii="黑体" w:eastAsia="黑体" w:hAnsi="黑体" w:hint="eastAsia"/>
-          <w:b/>
-          <w:sz w:val="30"/>
-          <w:szCs w:val="30"/>
-        </w:rPr>
-        <w:t>电路</w:t>
-      </w:r>
-      <w:r>
-        <w:rPr>
-          <w:rFonts w:ascii="黑体" w:eastAsia="黑体" w:hAnsi="黑体" w:hint="eastAsia"/>
-          <w:b/>
-          <w:sz w:val="30"/>
-          <w:szCs w:val="30"/>
-        </w:rPr>
         <w:t>的数学推导</w:t>
       </w:r>
       <w:bookmarkEnd w:id="8"/>
@@ -6827,7 +6757,7 @@
         <w:spacing w:line="460" w:lineRule="exact"/>
         <w:jc w:val="left"/>
         <w:rPr>
-          <w:rFonts w:ascii="黑体" w:eastAsia="黑体" w:hAnsi="黑体" w:hint="eastAsia"/>
+          <w:rFonts w:ascii="黑体" w:eastAsia="黑体" w:hAnsi="黑体"/>
           <w:b/>
           <w:sz w:val="30"/>
           <w:szCs w:val="30"/>
@@ -7258,7 +7188,6 @@
         <w:spacing w:line="460" w:lineRule="exact"/>
         <w:jc w:val="center"/>
         <w:rPr>
-          <w:rFonts w:hint="eastAsia"/>
           <w:sz w:val="15"/>
           <w:szCs w:val="15"/>
         </w:rPr>
@@ -7810,7 +7739,7 @@
         <w:spacing w:line="460" w:lineRule="exact"/>
         <w:jc w:val="left"/>
         <w:rPr>
-          <w:rFonts w:ascii="黑体" w:eastAsia="黑体" w:hAnsi="黑体" w:hint="eastAsia"/>
+          <w:rFonts w:ascii="黑体" w:eastAsia="黑体" w:hAnsi="黑体"/>
           <w:sz w:val="30"/>
           <w:szCs w:val="30"/>
         </w:rPr>
@@ -8416,15 +8345,7 @@
           <w:sz w:val="18"/>
           <w:szCs w:val="18"/>
         </w:rPr>
-        <w:t>个时钟周期后的值</w:t>
-      </w:r>
-      <w:r>
-        <w:rPr>
-          <w:rFonts w:hint="eastAsia"/>
-          <w:sz w:val="18"/>
-          <w:szCs w:val="18"/>
-        </w:rPr>
-        <w:t>，</w:t>
+        <w:t>个时钟周期后的值，</w:t>
       </w:r>
       <w:r>
         <w:rPr>
@@ -8960,15 +8881,7 @@
           <w:sz w:val="18"/>
           <w:szCs w:val="18"/>
         </w:rPr>
-        <w:t>寄存器</w:t>
-      </w:r>
-      <w:r>
-        <w:rPr>
-          <w:rFonts w:hint="eastAsia"/>
-          <w:sz w:val="18"/>
-          <w:szCs w:val="18"/>
-        </w:rPr>
-        <w:t>的初始值，所以有</w:t>
+        <w:t>寄存器的初始值，所以有</w:t>
       </w:r>
       <m:oMath>
         <m:sSubSup>
@@ -9081,7 +8994,7 @@
     </w:p>
     <w:p>
       <w:pPr>
-        <w:spacing w:line="240" w:lineRule="atLeast"/>
+        <w:spacing w:line="460" w:lineRule="exact"/>
         <w:rPr>
           <w:noProof/>
           <w:sz w:val="18"/>
@@ -9403,9 +9316,8 @@
           </w:tcPr>
           <w:p>
             <w:pPr>
-              <w:spacing w:line="240" w:lineRule="atLeast"/>
-              <w:rPr>
-                <w:rFonts w:hint="eastAsia"/>
+              <w:spacing w:line="460" w:lineRule="exact"/>
+              <w:rPr>
                 <w:noProof/>
               </w:rPr>
             </w:pPr>
@@ -9417,9 +9329,8 @@
           </w:tcPr>
           <w:p>
             <w:pPr>
-              <w:spacing w:line="240" w:lineRule="atLeast"/>
-              <w:rPr>
-                <w:rFonts w:hint="eastAsia"/>
+              <w:spacing w:line="460" w:lineRule="exact"/>
+              <w:rPr>
                 <w:noProof/>
               </w:rPr>
             </w:pPr>
@@ -9582,10 +9493,9 @@
           </w:tcPr>
           <w:p>
             <w:pPr>
-              <w:spacing w:line="240" w:lineRule="atLeast"/>
+              <w:spacing w:line="460" w:lineRule="exact"/>
               <w:jc w:val="right"/>
               <w:rPr>
-                <w:rFonts w:hint="eastAsia"/>
                 <w:noProof/>
               </w:rPr>
             </w:pPr>
@@ -9631,9 +9541,8 @@
           </w:tcPr>
           <w:p>
             <w:pPr>
-              <w:spacing w:line="240" w:lineRule="atLeast"/>
-              <w:rPr>
-                <w:rFonts w:hint="eastAsia"/>
+              <w:spacing w:line="460" w:lineRule="exact"/>
+              <w:rPr>
                 <w:noProof/>
               </w:rPr>
             </w:pPr>
@@ -9651,9 +9560,8 @@
           </w:tcPr>
           <w:p>
             <w:pPr>
-              <w:spacing w:line="240" w:lineRule="atLeast"/>
-              <w:rPr>
-                <w:rFonts w:hint="eastAsia"/>
+              <w:spacing w:line="460" w:lineRule="exact"/>
+              <w:rPr>
                 <w:noProof/>
               </w:rPr>
             </w:pPr>
@@ -9863,10 +9771,9 @@
           </w:tcPr>
           <w:p>
             <w:pPr>
-              <w:spacing w:line="240" w:lineRule="atLeast"/>
+              <w:spacing w:line="460" w:lineRule="exact"/>
               <w:jc w:val="right"/>
               <w:rPr>
-                <w:rFonts w:hint="eastAsia"/>
                 <w:noProof/>
               </w:rPr>
             </w:pPr>
@@ -9881,13 +9788,7 @@
               <w:rPr>
                 <w:noProof/>
               </w:rPr>
-              <w:t>2</w:t>
-            </w:r>
-            <w:r>
-              <w:rPr>
-                <w:noProof/>
-              </w:rPr>
-              <w:t>)</w:t>
+              <w:t>2)</w:t>
             </w:r>
           </w:p>
         </w:tc>
@@ -9918,9 +9819,8 @@
           </w:tcPr>
           <w:p>
             <w:pPr>
-              <w:spacing w:line="240" w:lineRule="atLeast"/>
-              <w:rPr>
-                <w:rFonts w:hint="eastAsia"/>
+              <w:spacing w:line="460" w:lineRule="exact"/>
+              <w:rPr>
                 <w:noProof/>
               </w:rPr>
             </w:pPr>
@@ -9938,9 +9838,8 @@
           </w:tcPr>
           <w:p>
             <w:pPr>
-              <w:spacing w:line="240" w:lineRule="atLeast"/>
-              <w:rPr>
-                <w:rFonts w:hint="eastAsia"/>
+              <w:spacing w:line="460" w:lineRule="exact"/>
+              <w:rPr>
                 <w:noProof/>
               </w:rPr>
             </w:pPr>
@@ -10060,10 +9959,9 @@
           </w:tcPr>
           <w:p>
             <w:pPr>
-              <w:spacing w:line="240" w:lineRule="atLeast"/>
+              <w:spacing w:line="460" w:lineRule="exact"/>
               <w:jc w:val="right"/>
               <w:rPr>
-                <w:rFonts w:hint="eastAsia"/>
                 <w:noProof/>
               </w:rPr>
             </w:pPr>
@@ -10078,13 +9976,7 @@
               <w:rPr>
                 <w:noProof/>
               </w:rPr>
-              <w:t>3</w:t>
-            </w:r>
-            <w:r>
-              <w:rPr>
-                <w:noProof/>
-              </w:rPr>
-              <w:t>)</w:t>
+              <w:t>3)</w:t>
             </w:r>
           </w:p>
         </w:tc>
@@ -10115,9 +10007,8 @@
           </w:tcPr>
           <w:p>
             <w:pPr>
-              <w:spacing w:line="240" w:lineRule="atLeast"/>
-              <w:rPr>
-                <w:rFonts w:hint="eastAsia"/>
+              <w:spacing w:line="460" w:lineRule="exact"/>
+              <w:rPr>
                 <w:noProof/>
               </w:rPr>
             </w:pPr>
@@ -10135,9 +10026,8 @@
           </w:tcPr>
           <w:p>
             <w:pPr>
-              <w:spacing w:line="240" w:lineRule="atLeast"/>
-              <w:rPr>
-                <w:rFonts w:hint="eastAsia"/>
+              <w:spacing w:line="460" w:lineRule="exact"/>
+              <w:rPr>
                 <w:noProof/>
               </w:rPr>
             </w:pPr>
@@ -10298,10 +10188,9 @@
           </w:tcPr>
           <w:p>
             <w:pPr>
-              <w:spacing w:line="240" w:lineRule="atLeast"/>
+              <w:spacing w:line="460" w:lineRule="exact"/>
               <w:jc w:val="right"/>
               <w:rPr>
-                <w:rFonts w:hint="eastAsia"/>
                 <w:noProof/>
               </w:rPr>
             </w:pPr>
@@ -10316,13 +10205,7 @@
               <w:rPr>
                 <w:noProof/>
               </w:rPr>
-              <w:t>4</w:t>
-            </w:r>
-            <w:r>
-              <w:rPr>
-                <w:noProof/>
-              </w:rPr>
-              <w:t>)</w:t>
+              <w:t>4)</w:t>
             </w:r>
           </w:p>
         </w:tc>
@@ -10330,7 +10213,7 @@
     </w:tbl>
     <w:p>
       <w:pPr>
-        <w:spacing w:line="240" w:lineRule="atLeast"/>
+        <w:spacing w:line="460" w:lineRule="exact"/>
         <w:jc w:val="left"/>
         <w:rPr>
           <w:noProof/>
@@ -10374,19 +10257,33 @@
         <w:rPr>
           <w:noProof/>
         </w:rPr>
-        <w:t>2</w:t>
-      </w:r>
-      <w:r>
-        <w:rPr>
+        <w:t>2)</w:t>
+      </w:r>
+      <w:r>
+        <w:rPr>
+          <w:rFonts w:hint="eastAsia"/>
           <w:noProof/>
         </w:rPr>
-        <w:t>)</w:t>
+        <w:t>、</w:t>
       </w:r>
       <w:r>
         <w:rPr>
           <w:rFonts w:hint="eastAsia"/>
           <w:noProof/>
         </w:rPr>
+        <w:t>(</w:t>
+      </w:r>
+      <w:r>
+        <w:rPr>
+          <w:noProof/>
+        </w:rPr>
+        <w:t>3)</w:t>
+      </w:r>
+      <w:r>
+        <w:rPr>
+          <w:rFonts w:hint="eastAsia"/>
+          <w:noProof/>
+        </w:rPr>
         <w:t>、</w:t>
       </w:r>
       <w:r>
@@ -10400,39 +10297,7 @@
         <w:rPr>
           <w:noProof/>
         </w:rPr>
-        <w:t>3</w:t>
-      </w:r>
-      <w:r>
-        <w:rPr>
-          <w:noProof/>
-        </w:rPr>
-        <w:t>)</w:t>
-      </w:r>
-      <w:r>
-        <w:rPr>
-          <w:rFonts w:hint="eastAsia"/>
-          <w:noProof/>
-        </w:rPr>
-        <w:t>、</w:t>
-      </w:r>
-      <w:r>
-        <w:rPr>
-          <w:rFonts w:hint="eastAsia"/>
-          <w:noProof/>
-        </w:rPr>
-        <w:t>(</w:t>
-      </w:r>
-      <w:r>
-        <w:rPr>
-          <w:noProof/>
-        </w:rPr>
-        <w:t>4</w:t>
-      </w:r>
-      <w:r>
-        <w:rPr>
-          <w:noProof/>
-        </w:rPr>
-        <w:t>)</w:t>
+        <w:t>4)</w:t>
       </w:r>
       <w:r>
         <w:rPr>
@@ -10471,9 +10336,8 @@
           </w:tcPr>
           <w:p>
             <w:pPr>
-              <w:spacing w:line="240" w:lineRule="atLeast"/>
-              <w:rPr>
-                <w:rFonts w:hint="eastAsia"/>
+              <w:spacing w:line="460" w:lineRule="exact"/>
+              <w:rPr>
                 <w:noProof/>
               </w:rPr>
             </w:pPr>
@@ -10485,9 +10349,8 @@
           </w:tcPr>
           <w:p>
             <w:pPr>
-              <w:spacing w:line="240" w:lineRule="atLeast"/>
-              <w:rPr>
-                <w:rFonts w:hint="eastAsia"/>
+              <w:spacing w:line="460" w:lineRule="exact"/>
+              <w:rPr>
                 <w:noProof/>
               </w:rPr>
             </w:pPr>
@@ -10638,23 +10501,7 @@
                     <w:sz w:val="18"/>
                     <w:szCs w:val="18"/>
                   </w:rPr>
-                  <m:t>^D</m:t>
-                </m:r>
-                <m:r>
-                  <w:rPr>
-                    <w:rFonts w:ascii="Cambria Math" w:hAnsi="Cambria Math"/>
-                    <w:sz w:val="18"/>
-                    <w:szCs w:val="18"/>
-                  </w:rPr>
-                  <m:t>1</m:t>
-                </m:r>
-                <m:r>
-                  <w:rPr>
-                    <w:rFonts w:ascii="Cambria Math" w:hAnsi="Cambria Math"/>
-                    <w:sz w:val="18"/>
-                    <w:szCs w:val="18"/>
-                  </w:rPr>
-                  <m:t>^D0</m:t>
+                  <m:t>^D1^D0</m:t>
                 </m:r>
               </m:oMath>
             </m:oMathPara>
@@ -10666,10 +10513,9 @@
           </w:tcPr>
           <w:p>
             <w:pPr>
-              <w:spacing w:line="240" w:lineRule="atLeast"/>
+              <w:spacing w:line="460" w:lineRule="exact"/>
               <w:jc w:val="right"/>
               <w:rPr>
-                <w:rFonts w:hint="eastAsia"/>
                 <w:noProof/>
               </w:rPr>
             </w:pPr>
@@ -10684,13 +10530,7 @@
               <w:rPr>
                 <w:noProof/>
               </w:rPr>
-              <w:t>5</w:t>
-            </w:r>
-            <w:r>
-              <w:rPr>
-                <w:noProof/>
-              </w:rPr>
-              <w:t>)</w:t>
+              <w:t>5)</w:t>
             </w:r>
           </w:p>
         </w:tc>
@@ -10698,10 +10538,9 @@
     </w:tbl>
     <w:p>
       <w:pPr>
-        <w:spacing w:line="240" w:lineRule="atLeast"/>
+        <w:spacing w:line="460" w:lineRule="exact"/>
         <w:jc w:val="left"/>
         <w:rPr>
-          <w:rFonts w:hint="eastAsia"/>
           <w:noProof/>
         </w:rPr>
       </w:pPr>
@@ -10785,9 +10624,8 @@
           </w:tcPr>
           <w:p>
             <w:pPr>
-              <w:spacing w:line="240" w:lineRule="atLeast"/>
-              <w:rPr>
-                <w:rFonts w:hint="eastAsia"/>
+              <w:spacing w:line="460" w:lineRule="exact"/>
+              <w:rPr>
                 <w:noProof/>
               </w:rPr>
             </w:pPr>
@@ -10799,10 +10637,9 @@
           </w:tcPr>
           <w:p>
             <w:pPr>
-              <w:spacing w:line="240" w:lineRule="atLeast"/>
+              <w:spacing w:line="460" w:lineRule="exact"/>
               <w:jc w:val="center"/>
               <w:rPr>
-                <w:rFonts w:hint="eastAsia"/>
                 <w:noProof/>
               </w:rPr>
             </w:pPr>
@@ -11063,10 +10900,9 @@
           </w:tcPr>
           <w:p>
             <w:pPr>
-              <w:spacing w:line="240" w:lineRule="atLeast"/>
+              <w:spacing w:line="460" w:lineRule="exact"/>
               <w:jc w:val="right"/>
               <w:rPr>
-                <w:rFonts w:hint="eastAsia"/>
                 <w:noProof/>
               </w:rPr>
             </w:pPr>
@@ -11081,13 +10917,7 @@
               <w:rPr>
                 <w:noProof/>
               </w:rPr>
-              <w:t>6</w:t>
-            </w:r>
-            <w:r>
-              <w:rPr>
-                <w:noProof/>
-              </w:rPr>
-              <w:t>)</w:t>
+              <w:t>6)</w:t>
             </w:r>
           </w:p>
         </w:tc>
@@ -11102,9 +10932,8 @@
           </w:tcPr>
           <w:p>
             <w:pPr>
-              <w:spacing w:line="240" w:lineRule="atLeast"/>
-              <w:rPr>
-                <w:rFonts w:hint="eastAsia"/>
+              <w:spacing w:line="460" w:lineRule="exact"/>
+              <w:rPr>
                 <w:noProof/>
               </w:rPr>
             </w:pPr>
@@ -11116,10 +10945,9 @@
           </w:tcPr>
           <w:p>
             <w:pPr>
-              <w:spacing w:line="240" w:lineRule="atLeast"/>
+              <w:spacing w:line="460" w:lineRule="exact"/>
               <w:jc w:val="center"/>
               <w:rPr>
-                <w:rFonts w:hint="eastAsia"/>
                 <w:noProof/>
               </w:rPr>
             </w:pPr>
@@ -11270,23 +11098,7 @@
                     <w:sz w:val="18"/>
                     <w:szCs w:val="18"/>
                   </w:rPr>
-                  <m:t>^D</m:t>
-                </m:r>
-                <m:r>
-                  <w:rPr>
-                    <w:rFonts w:ascii="Cambria Math" w:hAnsi="Cambria Math"/>
-                    <w:sz w:val="18"/>
-                    <w:szCs w:val="18"/>
-                  </w:rPr>
-                  <m:t>1</m:t>
-                </m:r>
-                <m:r>
-                  <w:rPr>
-                    <w:rFonts w:ascii="Cambria Math" w:hAnsi="Cambria Math"/>
-                    <w:sz w:val="18"/>
-                    <w:szCs w:val="18"/>
-                  </w:rPr>
-                  <m:t>=</m:t>
+                  <m:t>^D1=</m:t>
                 </m:r>
                 <m:sSubSup>
                   <m:sSubSupPr>
@@ -11384,15 +11196,7 @@
                     <w:sz w:val="18"/>
                     <w:szCs w:val="18"/>
                   </w:rPr>
-                  <m:t>^D</m:t>
-                </m:r>
-                <m:r>
-                  <w:rPr>
-                    <w:rFonts w:ascii="Cambria Math" w:hAnsi="Cambria Math"/>
-                    <w:sz w:val="18"/>
-                    <w:szCs w:val="18"/>
-                  </w:rPr>
-                  <m:t>1</m:t>
+                  <m:t>^D1</m:t>
                 </m:r>
               </m:oMath>
             </m:oMathPara>
@@ -11404,10 +11208,9 @@
           </w:tcPr>
           <w:p>
             <w:pPr>
-              <w:spacing w:line="240" w:lineRule="atLeast"/>
+              <w:spacing w:line="460" w:lineRule="exact"/>
               <w:jc w:val="right"/>
               <w:rPr>
-                <w:rFonts w:hint="eastAsia"/>
                 <w:noProof/>
               </w:rPr>
             </w:pPr>
@@ -11422,13 +11225,7 @@
               <w:rPr>
                 <w:noProof/>
               </w:rPr>
-              <w:t>7</w:t>
-            </w:r>
-            <w:r>
-              <w:rPr>
-                <w:noProof/>
-              </w:rPr>
-              <w:t>)</w:t>
+              <w:t>7)</w:t>
             </w:r>
           </w:p>
         </w:tc>
@@ -11443,9 +11240,8 @@
           </w:tcPr>
           <w:p>
             <w:pPr>
-              <w:spacing w:line="240" w:lineRule="atLeast"/>
-              <w:rPr>
-                <w:rFonts w:hint="eastAsia"/>
+              <w:spacing w:line="460" w:lineRule="exact"/>
+              <w:rPr>
                 <w:noProof/>
               </w:rPr>
             </w:pPr>
@@ -11457,10 +11253,9 @@
           </w:tcPr>
           <w:p>
             <w:pPr>
-              <w:spacing w:line="240" w:lineRule="atLeast"/>
+              <w:spacing w:line="460" w:lineRule="exact"/>
               <w:jc w:val="center"/>
               <w:rPr>
-                <w:rFonts w:hint="eastAsia"/>
                 <w:noProof/>
               </w:rPr>
             </w:pPr>
@@ -11562,23 +11357,7 @@
                     <w:sz w:val="18"/>
                     <w:szCs w:val="18"/>
                   </w:rPr>
-                  <m:t>^D</m:t>
-                </m:r>
-                <m:r>
-                  <w:rPr>
-                    <w:rFonts w:ascii="Cambria Math" w:hAnsi="Cambria Math"/>
-                    <w:sz w:val="18"/>
-                    <w:szCs w:val="18"/>
-                  </w:rPr>
-                  <m:t>2</m:t>
-                </m:r>
-                <m:r>
-                  <w:rPr>
-                    <w:rFonts w:ascii="Cambria Math" w:hAnsi="Cambria Math"/>
-                    <w:sz w:val="18"/>
-                    <w:szCs w:val="18"/>
-                  </w:rPr>
-                  <m:t>=</m:t>
+                  <m:t>^D2=</m:t>
                 </m:r>
                 <m:sSubSup>
                   <m:sSubSupPr>
@@ -11627,15 +11406,7 @@
                     <w:sz w:val="18"/>
                     <w:szCs w:val="18"/>
                   </w:rPr>
-                  <m:t>^D</m:t>
-                </m:r>
-                <m:r>
-                  <w:rPr>
-                    <w:rFonts w:ascii="Cambria Math" w:hAnsi="Cambria Math"/>
-                    <w:sz w:val="18"/>
-                    <w:szCs w:val="18"/>
-                  </w:rPr>
-                  <m:t>2</m:t>
+                  <m:t>^D2</m:t>
                 </m:r>
               </m:oMath>
             </m:oMathPara>
@@ -11647,10 +11418,9 @@
           </w:tcPr>
           <w:p>
             <w:pPr>
-              <w:spacing w:line="240" w:lineRule="atLeast"/>
+              <w:spacing w:line="460" w:lineRule="exact"/>
               <w:jc w:val="right"/>
               <w:rPr>
-                <w:rFonts w:hint="eastAsia"/>
                 <w:noProof/>
               </w:rPr>
             </w:pPr>
@@ -11665,13 +11435,7 @@
               <w:rPr>
                 <w:noProof/>
               </w:rPr>
-              <w:t>8</w:t>
-            </w:r>
-            <w:r>
-              <w:rPr>
-                <w:noProof/>
-              </w:rPr>
-              <w:t>)</w:t>
+              <w:t>8)</w:t>
             </w:r>
           </w:p>
         </w:tc>
@@ -11679,7 +11443,7 @@
     </w:tbl>
     <w:p>
       <w:pPr>
-        <w:spacing w:line="240" w:lineRule="atLeast"/>
+        <w:spacing w:line="460" w:lineRule="exact"/>
         <w:jc w:val="left"/>
         <w:rPr>
           <w:noProof/>
@@ -11703,19 +11467,33 @@
         <w:rPr>
           <w:noProof/>
         </w:rPr>
-        <w:t>6</w:t>
-      </w:r>
-      <w:r>
-        <w:rPr>
+        <w:t>6)</w:t>
+      </w:r>
+      <w:r>
+        <w:rPr>
+          <w:rFonts w:hint="eastAsia"/>
           <w:noProof/>
         </w:rPr>
-        <w:t>)</w:t>
+        <w:t>、</w:t>
       </w:r>
       <w:r>
         <w:rPr>
           <w:rFonts w:hint="eastAsia"/>
           <w:noProof/>
         </w:rPr>
+        <w:t>(</w:t>
+      </w:r>
+      <w:r>
+        <w:rPr>
+          <w:noProof/>
+        </w:rPr>
+        <w:t>7)</w:t>
+      </w:r>
+      <w:r>
+        <w:rPr>
+          <w:rFonts w:hint="eastAsia"/>
+          <w:noProof/>
+        </w:rPr>
         <w:t>、</w:t>
       </w:r>
       <w:r>
@@ -11729,39 +11507,7 @@
         <w:rPr>
           <w:noProof/>
         </w:rPr>
-        <w:t>7</w:t>
-      </w:r>
-      <w:r>
-        <w:rPr>
-          <w:noProof/>
-        </w:rPr>
-        <w:t>)</w:t>
-      </w:r>
-      <w:r>
-        <w:rPr>
-          <w:rFonts w:hint="eastAsia"/>
-          <w:noProof/>
-        </w:rPr>
-        <w:t>、</w:t>
-      </w:r>
-      <w:r>
-        <w:rPr>
-          <w:rFonts w:hint="eastAsia"/>
-          <w:noProof/>
-        </w:rPr>
-        <w:t>(</w:t>
-      </w:r>
-      <w:r>
-        <w:rPr>
-          <w:noProof/>
-        </w:rPr>
-        <w:t>8</w:t>
-      </w:r>
-      <w:r>
-        <w:rPr>
-          <w:noProof/>
-        </w:rPr>
-        <w:t>)</w:t>
+        <w:t>8)</w:t>
       </w:r>
       <w:r>
         <w:rPr>
@@ -11800,9 +11546,8 @@
           </w:tcPr>
           <w:p>
             <w:pPr>
-              <w:spacing w:line="240" w:lineRule="atLeast"/>
-              <w:rPr>
-                <w:rFonts w:hint="eastAsia"/>
+              <w:spacing w:line="460" w:lineRule="exact"/>
+              <w:rPr>
                 <w:noProof/>
               </w:rPr>
             </w:pPr>
@@ -11814,9 +11559,8 @@
           </w:tcPr>
           <w:p>
             <w:pPr>
-              <w:spacing w:line="240" w:lineRule="atLeast"/>
-              <w:rPr>
-                <w:rFonts w:hint="eastAsia"/>
+              <w:spacing w:line="460" w:lineRule="exact"/>
+              <w:rPr>
                 <w:noProof/>
               </w:rPr>
             </w:pPr>
@@ -12016,23 +11760,7 @@
                     <w:sz w:val="18"/>
                     <w:szCs w:val="18"/>
                   </w:rPr>
-                  <m:t>^D</m:t>
-                </m:r>
-                <m:r>
-                  <w:rPr>
-                    <w:rFonts w:ascii="Cambria Math" w:hAnsi="Cambria Math"/>
-                    <w:sz w:val="18"/>
-                    <w:szCs w:val="18"/>
-                  </w:rPr>
-                  <m:t>2</m:t>
-                </m:r>
-                <m:r>
-                  <w:rPr>
-                    <w:rFonts w:ascii="Cambria Math" w:hAnsi="Cambria Math"/>
-                    <w:sz w:val="18"/>
-                    <w:szCs w:val="18"/>
-                  </w:rPr>
-                  <m:t>^D1^D0</m:t>
+                  <m:t>^D2^D1^D0</m:t>
                 </m:r>
               </m:oMath>
             </m:oMathPara>
@@ -12044,10 +11772,9 @@
           </w:tcPr>
           <w:p>
             <w:pPr>
-              <w:spacing w:line="240" w:lineRule="atLeast"/>
+              <w:spacing w:line="460" w:lineRule="exact"/>
               <w:jc w:val="right"/>
               <w:rPr>
-                <w:rFonts w:hint="eastAsia"/>
                 <w:noProof/>
               </w:rPr>
             </w:pPr>
@@ -12062,13 +11789,7 @@
               <w:rPr>
                 <w:noProof/>
               </w:rPr>
-              <w:t>9</w:t>
-            </w:r>
-            <w:r>
-              <w:rPr>
-                <w:noProof/>
-              </w:rPr>
-              <w:t>)</w:t>
+              <w:t>9)</w:t>
             </w:r>
           </w:p>
         </w:tc>
@@ -12076,10 +11797,9 @@
     </w:tbl>
     <w:p>
       <w:pPr>
-        <w:spacing w:line="240" w:lineRule="atLeast"/>
+        <w:spacing w:line="460" w:lineRule="exact"/>
         <w:jc w:val="left"/>
         <w:rPr>
-          <w:rFonts w:hint="eastAsia"/>
           <w:noProof/>
         </w:rPr>
       </w:pPr>
@@ -12453,8 +12173,6 @@
         </w:rPr>
         <w:t>描述，可用作推理结果参考。</w:t>
       </w:r>
-      <w:bookmarkStart w:id="10" w:name="_GoBack"/>
-      <w:bookmarkEnd w:id="10"/>
     </w:p>
     <w:p>
       <w:pPr>
@@ -12520,12 +12238,11 @@
         <w:spacing w:line="460" w:lineRule="exact"/>
         <w:jc w:val="center"/>
         <w:rPr>
-          <w:rFonts w:hint="eastAsia"/>
           <w:sz w:val="15"/>
           <w:szCs w:val="15"/>
         </w:rPr>
       </w:pPr>
-      <w:bookmarkStart w:id="11" w:name="_Ref92556753"/>
+      <w:bookmarkStart w:id="10" w:name="_Ref92556753"/>
       <w:r>
         <w:rPr>
           <w:rFonts w:hint="eastAsia"/>
@@ -12609,7 +12326,7 @@
         </w:rPr>
         <w:fldChar w:fldCharType="end"/>
       </w:r>
-      <w:bookmarkEnd w:id="11"/>
+      <w:bookmarkEnd w:id="10"/>
       <w:r>
         <w:rPr>
           <w:sz w:val="15"/>
@@ -12685,7 +12402,6 @@
         <w:spacing w:line="240" w:lineRule="atLeast"/>
         <w:jc w:val="center"/>
         <w:rPr>
-          <w:rFonts w:hint="eastAsia"/>
           <w:noProof/>
         </w:rPr>
       </w:pPr>
@@ -12704,7 +12420,6 @@
         <w:spacing w:line="240" w:lineRule="atLeast"/>
         <w:jc w:val="left"/>
         <w:rPr>
-          <w:rFonts w:hint="eastAsia"/>
           <w:noProof/>
         </w:rPr>
       </w:pPr>
@@ -12721,7 +12436,7 @@
           <w:szCs w:val="30"/>
         </w:rPr>
       </w:pPr>
-      <w:bookmarkStart w:id="12" w:name="_Toc92556736"/>
+      <w:bookmarkStart w:id="11" w:name="_Toc92556736"/>
       <w:r>
         <w:rPr>
           <w:rFonts w:ascii="黑体" w:eastAsia="黑体" w:hAnsi="黑体"/>
@@ -12749,37 +12464,729 @@
         </w:rPr>
         <w:t>初值问题</w:t>
       </w:r>
-      <w:bookmarkEnd w:id="12"/>
-    </w:p>
-    <w:p>
-      <w:pPr>
-        <w:spacing w:line="240" w:lineRule="atLeast"/>
+      <w:bookmarkEnd w:id="11"/>
+    </w:p>
+    <w:p>
+      <w:pPr>
+        <w:spacing w:line="460" w:lineRule="exact"/>
+        <w:ind w:firstLine="480"/>
         <w:jc w:val="left"/>
         <w:rPr>
-          <w:rFonts w:ascii="宋体" w:hAnsi="宋体"/>
-          <w:sz w:val="24"/>
-        </w:rPr>
-      </w:pPr>
-      <w:r>
-        <w:rPr>
-          <w:rFonts w:ascii="宋体" w:hAnsi="宋体" w:hint="eastAsia"/>
-          <w:sz w:val="24"/>
-        </w:rPr>
-        <w:t xml:space="preserve"> </w:t>
-      </w:r>
-      <w:r>
-        <w:rPr>
-          <w:rFonts w:ascii="宋体" w:hAnsi="宋体"/>
-          <w:sz w:val="24"/>
-        </w:rPr>
-        <w:t xml:space="preserve">   </w:t>
-      </w:r>
-      <w:r>
-        <w:rPr>
-          <w:rFonts w:ascii="宋体" w:hAnsi="宋体"/>
-          <w:sz w:val="24"/>
-        </w:rPr>
-        <w:t>P</w:t>
+          <w:sz w:val="18"/>
+          <w:szCs w:val="18"/>
+        </w:rPr>
+      </w:pPr>
+      <w:r>
+        <w:rPr>
+          <w:rFonts w:hint="eastAsia"/>
+          <w:sz w:val="18"/>
+          <w:szCs w:val="18"/>
+        </w:rPr>
+        <w:t>C</w:t>
+      </w:r>
+      <w:r>
+        <w:rPr>
+          <w:sz w:val="18"/>
+          <w:szCs w:val="18"/>
+        </w:rPr>
+        <w:t>RC</w:t>
+      </w:r>
+      <w:r>
+        <w:rPr>
+          <w:rFonts w:hint="eastAsia"/>
+          <w:sz w:val="18"/>
+          <w:szCs w:val="18"/>
+        </w:rPr>
+        <w:t>初值问题</w:t>
+      </w:r>
+      <w:r>
+        <w:rPr>
+          <w:rFonts w:hint="eastAsia"/>
+          <w:sz w:val="18"/>
+          <w:szCs w:val="18"/>
+        </w:rPr>
+        <w:t>文献</w:t>
+      </w:r>
+      <w:r>
+        <w:rPr>
+          <w:sz w:val="18"/>
+          <w:szCs w:val="18"/>
+        </w:rPr>
+        <w:fldChar w:fldCharType="begin"/>
+      </w:r>
+      <w:r>
+        <w:rPr>
+          <w:sz w:val="18"/>
+          <w:szCs w:val="18"/>
+        </w:rPr>
+        <w:instrText xml:space="preserve"> </w:instrText>
+      </w:r>
+      <w:r>
+        <w:rPr>
+          <w:rFonts w:hint="eastAsia"/>
+          <w:sz w:val="18"/>
+          <w:szCs w:val="18"/>
+        </w:rPr>
+        <w:instrText>REF _Ref92529333 \r \h</w:instrText>
+      </w:r>
+      <w:r>
+        <w:rPr>
+          <w:sz w:val="18"/>
+          <w:szCs w:val="18"/>
+        </w:rPr>
+        <w:instrText xml:space="preserve"> </w:instrText>
+      </w:r>
+      <w:r>
+        <w:rPr>
+          <w:sz w:val="18"/>
+          <w:szCs w:val="18"/>
+        </w:rPr>
+      </w:r>
+      <w:r>
+        <w:rPr>
+          <w:sz w:val="18"/>
+          <w:szCs w:val="18"/>
+        </w:rPr>
+        <w:fldChar w:fldCharType="separate"/>
+      </w:r>
+      <w:r>
+        <w:rPr>
+          <w:sz w:val="18"/>
+          <w:szCs w:val="18"/>
+        </w:rPr>
+        <w:t>[1]</w:t>
+      </w:r>
+      <w:r>
+        <w:rPr>
+          <w:sz w:val="18"/>
+          <w:szCs w:val="18"/>
+        </w:rPr>
+        <w:fldChar w:fldCharType="end"/>
+      </w:r>
+      <w:r>
+        <w:rPr>
+          <w:rFonts w:hint="eastAsia"/>
+          <w:sz w:val="18"/>
+          <w:szCs w:val="18"/>
+        </w:rPr>
+        <w:t>讲得很清楚了</w:t>
+      </w:r>
+      <w:r>
+        <w:rPr>
+          <w:rFonts w:hint="eastAsia"/>
+          <w:sz w:val="18"/>
+          <w:szCs w:val="18"/>
+        </w:rPr>
+        <w:t>，此处总结一下大佬们的观点。</w:t>
+      </w:r>
+    </w:p>
+    <w:p>
+      <w:pPr>
+        <w:pStyle w:val="ac"/>
+        <w:numPr>
+          <w:ilvl w:val="0"/>
+          <w:numId w:val="3"/>
+        </w:numPr>
+        <w:spacing w:line="460" w:lineRule="exact"/>
+        <w:ind w:firstLineChars="0"/>
+        <w:jc w:val="left"/>
+        <w:rPr>
+          <w:sz w:val="18"/>
+          <w:szCs w:val="18"/>
+        </w:rPr>
+      </w:pPr>
+      <w:r>
+        <w:rPr>
+          <w:rFonts w:hint="eastAsia"/>
+          <w:sz w:val="18"/>
+          <w:szCs w:val="18"/>
+        </w:rPr>
+        <w:t>利用长除法求</w:t>
+      </w:r>
+      <w:r>
+        <w:rPr>
+          <w:rFonts w:hint="eastAsia"/>
+          <w:sz w:val="18"/>
+          <w:szCs w:val="18"/>
+        </w:rPr>
+        <w:t>CRC</w:t>
+      </w:r>
+      <w:r>
+        <w:rPr>
+          <w:rFonts w:hint="eastAsia"/>
+          <w:sz w:val="18"/>
+          <w:szCs w:val="18"/>
+        </w:rPr>
+        <w:t>，初值就相当于在信息码前面添加数据。</w:t>
+      </w:r>
+      <w:r>
+        <w:rPr>
+          <w:rFonts w:hint="eastAsia"/>
+          <w:sz w:val="18"/>
+          <w:szCs w:val="18"/>
+        </w:rPr>
+        <w:t>比如长除法</w:t>
+      </w:r>
+      <w:r>
+        <w:rPr>
+          <w:rFonts w:hint="eastAsia"/>
+          <w:sz w:val="18"/>
+          <w:szCs w:val="18"/>
+        </w:rPr>
+        <w:t>求</w:t>
+      </w:r>
+      <w:r>
+        <w:rPr>
+          <w:rFonts w:hint="eastAsia"/>
+          <w:sz w:val="18"/>
+          <w:szCs w:val="18"/>
+        </w:rPr>
+        <w:t>C</w:t>
+      </w:r>
+      <w:r>
+        <w:rPr>
+          <w:sz w:val="18"/>
+          <w:szCs w:val="18"/>
+        </w:rPr>
+        <w:t>RC</w:t>
+      </w:r>
+      <w:r>
+        <w:rPr>
+          <w:rFonts w:hint="eastAsia"/>
+          <w:sz w:val="18"/>
+          <w:szCs w:val="18"/>
+        </w:rPr>
+        <w:t>初值为</w:t>
+      </w:r>
+      <w:r>
+        <w:rPr>
+          <w:rFonts w:hint="eastAsia"/>
+          <w:sz w:val="18"/>
+          <w:szCs w:val="18"/>
+        </w:rPr>
+        <w:t>0x84cf</w:t>
+      </w:r>
+      <w:r>
+        <w:rPr>
+          <w:rFonts w:hint="eastAsia"/>
+          <w:sz w:val="18"/>
+          <w:szCs w:val="18"/>
+        </w:rPr>
+        <w:t>，那么就</w:t>
+      </w:r>
+      <w:r>
+        <w:rPr>
+          <w:rFonts w:hint="eastAsia"/>
+          <w:sz w:val="18"/>
+          <w:szCs w:val="18"/>
+        </w:rPr>
+        <w:lastRenderedPageBreak/>
+        <w:t>相当于在信息码前面添加</w:t>
+      </w:r>
+      <w:r>
+        <w:rPr>
+          <w:rFonts w:hint="eastAsia"/>
+          <w:sz w:val="18"/>
+          <w:szCs w:val="18"/>
+        </w:rPr>
+        <w:t>0x84</w:t>
+      </w:r>
+      <w:r>
+        <w:rPr>
+          <w:rFonts w:hint="eastAsia"/>
+          <w:sz w:val="18"/>
+          <w:szCs w:val="18"/>
+        </w:rPr>
+        <w:t>和</w:t>
+      </w:r>
+      <w:r>
+        <w:rPr>
+          <w:rFonts w:hint="eastAsia"/>
+          <w:sz w:val="18"/>
+          <w:szCs w:val="18"/>
+        </w:rPr>
+        <w:t>0xcf</w:t>
+      </w:r>
+      <w:r>
+        <w:rPr>
+          <w:rFonts w:hint="eastAsia"/>
+          <w:sz w:val="18"/>
+          <w:szCs w:val="18"/>
+        </w:rPr>
+        <w:t>然后求</w:t>
+      </w:r>
+      <w:r>
+        <w:rPr>
+          <w:rFonts w:hint="eastAsia"/>
+          <w:sz w:val="18"/>
+          <w:szCs w:val="18"/>
+        </w:rPr>
+        <w:t>CRC</w:t>
+      </w:r>
+      <w:r>
+        <w:rPr>
+          <w:rFonts w:hint="eastAsia"/>
+          <w:sz w:val="18"/>
+          <w:szCs w:val="18"/>
+        </w:rPr>
+        <w:t>，此时求出的</w:t>
+      </w:r>
+      <w:r>
+        <w:rPr>
+          <w:rFonts w:hint="eastAsia"/>
+          <w:sz w:val="18"/>
+          <w:szCs w:val="18"/>
+        </w:rPr>
+        <w:t>CRC</w:t>
+      </w:r>
+      <w:r>
+        <w:rPr>
+          <w:rFonts w:hint="eastAsia"/>
+          <w:sz w:val="18"/>
+          <w:szCs w:val="18"/>
+        </w:rPr>
+        <w:t>与没有添加</w:t>
+      </w:r>
+      <w:r>
+        <w:rPr>
+          <w:rFonts w:hint="eastAsia"/>
+          <w:sz w:val="18"/>
+          <w:szCs w:val="18"/>
+        </w:rPr>
+        <w:t>0x84cf</w:t>
+      </w:r>
+      <w:r>
+        <w:rPr>
+          <w:rFonts w:hint="eastAsia"/>
+          <w:sz w:val="18"/>
+          <w:szCs w:val="18"/>
+        </w:rPr>
+        <w:t>求出的</w:t>
+      </w:r>
+      <w:r>
+        <w:rPr>
+          <w:rFonts w:hint="eastAsia"/>
+          <w:sz w:val="18"/>
+          <w:szCs w:val="18"/>
+        </w:rPr>
+        <w:t>CRC</w:t>
+      </w:r>
+      <w:r>
+        <w:rPr>
+          <w:rFonts w:hint="eastAsia"/>
+          <w:sz w:val="18"/>
+          <w:szCs w:val="18"/>
+        </w:rPr>
+        <w:t>是不同的，但是如果初值为全</w:t>
+      </w:r>
+      <w:r>
+        <w:rPr>
+          <w:rFonts w:hint="eastAsia"/>
+          <w:sz w:val="18"/>
+          <w:szCs w:val="18"/>
+        </w:rPr>
+        <w:t>0</w:t>
+      </w:r>
+      <w:r>
+        <w:rPr>
+          <w:rFonts w:hint="eastAsia"/>
+          <w:sz w:val="18"/>
+          <w:szCs w:val="18"/>
+        </w:rPr>
+        <w:t>，那么有没有添加初值求出来的</w:t>
+      </w:r>
+      <w:r>
+        <w:rPr>
+          <w:rFonts w:hint="eastAsia"/>
+          <w:sz w:val="18"/>
+          <w:szCs w:val="18"/>
+        </w:rPr>
+        <w:t>CRC</w:t>
+      </w:r>
+      <w:r>
+        <w:rPr>
+          <w:rFonts w:hint="eastAsia"/>
+          <w:sz w:val="18"/>
+          <w:szCs w:val="18"/>
+        </w:rPr>
+        <w:t>结果都是相同的</w:t>
+      </w:r>
+      <w:r>
+        <w:rPr>
+          <w:rFonts w:hint="eastAsia"/>
+          <w:sz w:val="18"/>
+          <w:szCs w:val="18"/>
+        </w:rPr>
+        <w:t>。</w:t>
+      </w:r>
+    </w:p>
+    <w:p>
+      <w:pPr>
+        <w:pStyle w:val="ac"/>
+        <w:numPr>
+          <w:ilvl w:val="0"/>
+          <w:numId w:val="3"/>
+        </w:numPr>
+        <w:spacing w:line="460" w:lineRule="exact"/>
+        <w:ind w:firstLineChars="0"/>
+        <w:jc w:val="left"/>
+        <w:rPr>
+          <w:sz w:val="18"/>
+          <w:szCs w:val="18"/>
+        </w:rPr>
+      </w:pPr>
+      <w:r>
+        <w:rPr>
+          <w:rFonts w:hint="eastAsia"/>
+          <w:sz w:val="18"/>
+          <w:szCs w:val="18"/>
+        </w:rPr>
+        <w:t>利用</w:t>
+      </w:r>
+      <w:r>
+        <w:rPr>
+          <w:rFonts w:hint="eastAsia"/>
+          <w:sz w:val="18"/>
+          <w:szCs w:val="18"/>
+        </w:rPr>
+        <w:t>3.1</w:t>
+      </w:r>
+      <w:r>
+        <w:rPr>
+          <w:rFonts w:hint="eastAsia"/>
+          <w:sz w:val="18"/>
+          <w:szCs w:val="18"/>
+        </w:rPr>
+        <w:t>节推导出的线性移位寄存器</w:t>
+      </w:r>
+      <w:r>
+        <w:rPr>
+          <w:rFonts w:hint="eastAsia"/>
+          <w:sz w:val="18"/>
+          <w:szCs w:val="18"/>
+        </w:rPr>
+        <w:t>CRC</w:t>
+      </w:r>
+      <w:r>
+        <w:rPr>
+          <w:rFonts w:hint="eastAsia"/>
+          <w:sz w:val="18"/>
+          <w:szCs w:val="18"/>
+        </w:rPr>
+        <w:t>电路，其寄存器的初始值是一个</w:t>
+      </w:r>
+      <w:r>
+        <w:rPr>
+          <w:rFonts w:hint="eastAsia"/>
+          <w:sz w:val="18"/>
+          <w:szCs w:val="18"/>
+        </w:rPr>
+        <w:t>CRC</w:t>
+      </w:r>
+      <w:r>
+        <w:rPr>
+          <w:rFonts w:hint="eastAsia"/>
+          <w:sz w:val="18"/>
+          <w:szCs w:val="18"/>
+        </w:rPr>
+        <w:t>。有一个特例就是当寄存器的初值为</w:t>
+      </w:r>
+      <w:r>
+        <w:rPr>
+          <w:rFonts w:hint="eastAsia"/>
+          <w:sz w:val="18"/>
+          <w:szCs w:val="18"/>
+        </w:rPr>
+        <w:t>0x0000</w:t>
+      </w:r>
+      <w:r>
+        <w:rPr>
+          <w:rFonts w:hint="eastAsia"/>
+          <w:sz w:val="18"/>
+          <w:szCs w:val="18"/>
+        </w:rPr>
+        <w:t>时，利用长除法和线性移位寄存器求出的</w:t>
+      </w:r>
+      <w:r>
+        <w:rPr>
+          <w:rFonts w:hint="eastAsia"/>
+          <w:sz w:val="18"/>
+          <w:szCs w:val="18"/>
+        </w:rPr>
+        <w:t>CRC</w:t>
+      </w:r>
+      <w:r>
+        <w:rPr>
+          <w:rFonts w:hint="eastAsia"/>
+          <w:sz w:val="18"/>
+          <w:szCs w:val="18"/>
+        </w:rPr>
+        <w:t>是相同的，这是因为</w:t>
+      </w:r>
+      <w:r>
+        <w:rPr>
+          <w:rFonts w:hint="eastAsia"/>
+          <w:sz w:val="18"/>
+          <w:szCs w:val="18"/>
+        </w:rPr>
+        <w:t>0x0000</w:t>
+      </w:r>
+      <w:r>
+        <w:rPr>
+          <w:rFonts w:hint="eastAsia"/>
+          <w:sz w:val="18"/>
+          <w:szCs w:val="18"/>
+        </w:rPr>
+        <w:t>的</w:t>
+      </w:r>
+      <w:r>
+        <w:rPr>
+          <w:rFonts w:hint="eastAsia"/>
+          <w:sz w:val="18"/>
+          <w:szCs w:val="18"/>
+        </w:rPr>
+        <w:t>CRC</w:t>
+      </w:r>
+      <w:r>
+        <w:rPr>
+          <w:rFonts w:hint="eastAsia"/>
+          <w:sz w:val="18"/>
+          <w:szCs w:val="18"/>
+        </w:rPr>
+        <w:t>就是</w:t>
+      </w:r>
+      <w:r>
+        <w:rPr>
+          <w:rFonts w:hint="eastAsia"/>
+          <w:sz w:val="18"/>
+          <w:szCs w:val="18"/>
+        </w:rPr>
+        <w:t>0x0000</w:t>
+      </w:r>
+      <w:r>
+        <w:rPr>
+          <w:rFonts w:hint="eastAsia"/>
+          <w:sz w:val="18"/>
+          <w:szCs w:val="18"/>
+        </w:rPr>
+        <w:t>，而长除法计算</w:t>
+      </w:r>
+      <w:r>
+        <w:rPr>
+          <w:rFonts w:hint="eastAsia"/>
+          <w:sz w:val="18"/>
+          <w:szCs w:val="18"/>
+        </w:rPr>
+        <w:t>CRC</w:t>
+      </w:r>
+      <w:r>
+        <w:rPr>
+          <w:rFonts w:hint="eastAsia"/>
+          <w:sz w:val="18"/>
+          <w:szCs w:val="18"/>
+        </w:rPr>
+        <w:t>在前面添加</w:t>
+      </w:r>
+      <w:r>
+        <w:rPr>
+          <w:rFonts w:hint="eastAsia"/>
+          <w:sz w:val="18"/>
+          <w:szCs w:val="18"/>
+        </w:rPr>
+        <w:t>0x0000</w:t>
+      </w:r>
+      <w:r>
+        <w:rPr>
+          <w:rFonts w:hint="eastAsia"/>
+          <w:sz w:val="18"/>
+          <w:szCs w:val="18"/>
+        </w:rPr>
+        <w:t>和没添加的结果也是一样的，所以初值为</w:t>
+      </w:r>
+      <w:r>
+        <w:rPr>
+          <w:rFonts w:hint="eastAsia"/>
+          <w:sz w:val="18"/>
+          <w:szCs w:val="18"/>
+        </w:rPr>
+        <w:t>0</w:t>
+      </w:r>
+      <w:r>
+        <w:rPr>
+          <w:rFonts w:hint="eastAsia"/>
+          <w:sz w:val="18"/>
+          <w:szCs w:val="18"/>
+        </w:rPr>
+        <w:t>的线性移位寄存器</w:t>
+      </w:r>
+      <w:r>
+        <w:rPr>
+          <w:rFonts w:hint="eastAsia"/>
+          <w:sz w:val="18"/>
+          <w:szCs w:val="18"/>
+        </w:rPr>
+        <w:t>CRC</w:t>
+      </w:r>
+      <w:r>
+        <w:rPr>
+          <w:rFonts w:hint="eastAsia"/>
+          <w:sz w:val="18"/>
+          <w:szCs w:val="18"/>
+        </w:rPr>
+        <w:t>与长除法计算</w:t>
+      </w:r>
+      <w:r>
+        <w:rPr>
+          <w:rFonts w:hint="eastAsia"/>
+          <w:sz w:val="18"/>
+          <w:szCs w:val="18"/>
+        </w:rPr>
+        <w:t>CRC</w:t>
+      </w:r>
+      <w:r>
+        <w:rPr>
+          <w:rFonts w:hint="eastAsia"/>
+          <w:sz w:val="18"/>
+          <w:szCs w:val="18"/>
+        </w:rPr>
+        <w:t>结果相同</w:t>
+      </w:r>
+    </w:p>
+    <w:p>
+      <w:pPr>
+        <w:pStyle w:val="ac"/>
+        <w:numPr>
+          <w:ilvl w:val="0"/>
+          <w:numId w:val="3"/>
+        </w:numPr>
+        <w:spacing w:line="460" w:lineRule="exact"/>
+        <w:ind w:firstLineChars="0"/>
+        <w:jc w:val="left"/>
+        <w:rPr>
+          <w:rFonts w:hint="eastAsia"/>
+          <w:sz w:val="18"/>
+          <w:szCs w:val="18"/>
+        </w:rPr>
+      </w:pPr>
+      <w:r>
+        <w:rPr>
+          <w:rFonts w:hint="eastAsia"/>
+          <w:sz w:val="18"/>
+          <w:szCs w:val="18"/>
+        </w:rPr>
+        <w:t>不同的信息码可以计算出相同的</w:t>
+      </w:r>
+      <w:r>
+        <w:rPr>
+          <w:rFonts w:hint="eastAsia"/>
+          <w:sz w:val="18"/>
+          <w:szCs w:val="18"/>
+        </w:rPr>
+        <w:t>CRC</w:t>
+      </w:r>
+      <w:r>
+        <w:rPr>
+          <w:rFonts w:hint="eastAsia"/>
+          <w:sz w:val="18"/>
+          <w:szCs w:val="18"/>
+        </w:rPr>
+        <w:t>，这是</w:t>
+      </w:r>
+      <w:r>
+        <w:rPr>
+          <w:rFonts w:hint="eastAsia"/>
+          <w:sz w:val="18"/>
+          <w:szCs w:val="18"/>
+        </w:rPr>
+        <w:t>CRC</w:t>
+      </w:r>
+      <w:r>
+        <w:rPr>
+          <w:rFonts w:hint="eastAsia"/>
+          <w:sz w:val="18"/>
+          <w:szCs w:val="18"/>
+        </w:rPr>
+        <w:t>“盲点”的一种理解。大佬</w:t>
+      </w:r>
+      <w:r>
+        <w:rPr>
+          <w:rFonts w:hint="eastAsia"/>
+          <w:sz w:val="18"/>
+          <w:szCs w:val="18"/>
+        </w:rPr>
+        <w:t>Ross N. Williams</w:t>
+      </w:r>
+      <w:r>
+        <w:rPr>
+          <w:rFonts w:hint="eastAsia"/>
+          <w:sz w:val="18"/>
+          <w:szCs w:val="18"/>
+        </w:rPr>
+        <w:t>的观点是</w:t>
+      </w:r>
+      <w:r>
+        <w:rPr>
+          <w:rFonts w:hint="eastAsia"/>
+          <w:sz w:val="18"/>
+          <w:szCs w:val="18"/>
+        </w:rPr>
+        <w:t>CRC</w:t>
+      </w:r>
+      <w:r>
+        <w:rPr>
+          <w:rFonts w:hint="eastAsia"/>
+          <w:sz w:val="18"/>
+          <w:szCs w:val="18"/>
+        </w:rPr>
+        <w:t>初始值的选择不影响</w:t>
+      </w:r>
+      <w:r>
+        <w:rPr>
+          <w:rFonts w:hint="eastAsia"/>
+          <w:sz w:val="18"/>
+          <w:szCs w:val="18"/>
+        </w:rPr>
+        <w:t>CRC</w:t>
+      </w:r>
+      <w:r>
+        <w:rPr>
+          <w:rFonts w:hint="eastAsia"/>
+          <w:sz w:val="18"/>
+          <w:szCs w:val="18"/>
+        </w:rPr>
+        <w:t>算法的有效性，仅仅是提供一个寄存器值开始运算的固定起点。实际工程运用中，有些信息值出现的可能性比较高，由于零字节的</w:t>
+      </w:r>
+      <w:r>
+        <w:rPr>
+          <w:rFonts w:hint="eastAsia"/>
+          <w:sz w:val="18"/>
+          <w:szCs w:val="18"/>
+        </w:rPr>
+        <w:t>CRC</w:t>
+      </w:r>
+      <w:r>
+        <w:rPr>
+          <w:rFonts w:hint="eastAsia"/>
+          <w:sz w:val="18"/>
+          <w:szCs w:val="18"/>
+        </w:rPr>
+        <w:t>结果仍然为零，而零字节在实际应用中充当信息的前导字节非常普遍，这样</w:t>
+      </w:r>
+      <w:r>
+        <w:rPr>
+          <w:rFonts w:hint="eastAsia"/>
+          <w:sz w:val="18"/>
+          <w:szCs w:val="18"/>
+        </w:rPr>
+        <w:t>CRC</w:t>
+      </w:r>
+      <w:r>
+        <w:rPr>
+          <w:rFonts w:hint="eastAsia"/>
+          <w:sz w:val="18"/>
+          <w:szCs w:val="18"/>
+        </w:rPr>
+        <w:t>在它运行的时候就无法“计算”出前面有多少个零字节，所以将初值值设定为非零是比较明智的做法。</w:t>
       </w:r>
     </w:p>
     <w:p>
@@ -12804,7 +13211,7 @@
           <w:szCs w:val="30"/>
         </w:rPr>
       </w:pPr>
-      <w:bookmarkStart w:id="13" w:name="_Toc92556737"/>
+      <w:bookmarkStart w:id="12" w:name="_Toc92556737"/>
       <w:r>
         <w:rPr>
           <w:rFonts w:ascii="黑体" w:eastAsia="黑体" w:hAnsi="黑体"/>
@@ -12821,7 +13228,16 @@
           <w:sz w:val="30"/>
           <w:szCs w:val="30"/>
         </w:rPr>
-        <w:t xml:space="preserve"> </w:t>
+        <w:t xml:space="preserve"> 用矩阵求解C</w:t>
+      </w:r>
+      <w:r>
+        <w:rPr>
+          <w:rFonts w:ascii="黑体" w:eastAsia="黑体" w:hAnsi="黑体"/>
+          <w:b/>
+          <w:sz w:val="30"/>
+          <w:szCs w:val="30"/>
+        </w:rPr>
+        <w:t>RC</w:t>
       </w:r>
       <w:r>
         <w:rPr>
@@ -12830,17 +13246,52 @@
           <w:sz w:val="30"/>
           <w:szCs w:val="30"/>
         </w:rPr>
-        <w:t>用矩阵求解C</w:t>
-      </w:r>
-      <w:r>
+        <w:t>并行电路</w:t>
+      </w:r>
+      <w:bookmarkEnd w:id="12"/>
+    </w:p>
+    <w:p>
+      <w:pPr>
+        <w:snapToGrid w:val="0"/>
+        <w:spacing w:beforeLines="50" w:before="120" w:afterLines="50" w:after="120" w:line="240" w:lineRule="atLeast"/>
+        <w:jc w:val="left"/>
+        <w:rPr>
+          <w:rFonts w:ascii="宋体" w:hAnsi="宋体"/>
+          <w:sz w:val="24"/>
+        </w:rPr>
+      </w:pPr>
+    </w:p>
+    <w:p>
+      <w:pPr>
+        <w:snapToGrid w:val="0"/>
+        <w:spacing w:beforeLines="50" w:before="120" w:afterLines="50" w:after="120" w:line="240" w:lineRule="atLeast"/>
+        <w:jc w:val="left"/>
+        <w:rPr>
+          <w:rFonts w:ascii="宋体" w:hAnsi="宋体"/>
+          <w:sz w:val="24"/>
+        </w:rPr>
+      </w:pPr>
+    </w:p>
+    <w:p>
+      <w:pPr>
+        <w:spacing w:line="460" w:lineRule="exact"/>
+        <w:jc w:val="center"/>
+        <w:outlineLvl w:val="0"/>
         <w:rPr>
           <w:rFonts w:ascii="黑体" w:eastAsia="黑体" w:hAnsi="黑体"/>
           <w:b/>
           <w:sz w:val="30"/>
           <w:szCs w:val="30"/>
         </w:rPr>
-        <w:t>RC</w:t>
-      </w:r>
+      </w:pPr>
+      <w:bookmarkStart w:id="13" w:name="_Toc3554791"/>
+      <w:bookmarkStart w:id="14" w:name="_Toc3554927"/>
+      <w:bookmarkStart w:id="15" w:name="_Toc3555791"/>
+      <w:bookmarkStart w:id="16" w:name="_Toc3556355"/>
+      <w:bookmarkStart w:id="17" w:name="_Toc3563908"/>
+      <w:bookmarkStart w:id="18" w:name="_Toc3568750"/>
+      <w:bookmarkStart w:id="19" w:name="_Toc4749971"/>
+      <w:bookmarkStart w:id="20" w:name="_Toc92556738"/>
       <w:r>
         <w:rPr>
           <w:rFonts w:ascii="黑体" w:eastAsia="黑体" w:hAnsi="黑体" w:hint="eastAsia"/>
@@ -12848,61 +13299,9 @@
           <w:sz w:val="30"/>
           <w:szCs w:val="30"/>
         </w:rPr>
-        <w:t>并行电路</w:t>
+        <w:t>参考文献</w:t>
       </w:r>
       <w:bookmarkEnd w:id="13"/>
-    </w:p>
-    <w:p>
-      <w:pPr>
-        <w:snapToGrid w:val="0"/>
-        <w:spacing w:beforeLines="50" w:before="120" w:afterLines="50" w:after="120" w:line="240" w:lineRule="atLeast"/>
-        <w:jc w:val="left"/>
-        <w:rPr>
-          <w:rFonts w:ascii="宋体" w:hAnsi="宋体"/>
-          <w:sz w:val="24"/>
-        </w:rPr>
-      </w:pPr>
-    </w:p>
-    <w:p>
-      <w:pPr>
-        <w:snapToGrid w:val="0"/>
-        <w:spacing w:beforeLines="50" w:before="120" w:afterLines="50" w:after="120" w:line="240" w:lineRule="atLeast"/>
-        <w:jc w:val="left"/>
-        <w:rPr>
-          <w:rFonts w:ascii="宋体" w:hAnsi="宋体" w:hint="eastAsia"/>
-          <w:sz w:val="24"/>
-        </w:rPr>
-      </w:pPr>
-    </w:p>
-    <w:p>
-      <w:pPr>
-        <w:spacing w:line="460" w:lineRule="exact"/>
-        <w:jc w:val="center"/>
-        <w:outlineLvl w:val="0"/>
-        <w:rPr>
-          <w:rFonts w:ascii="黑体" w:eastAsia="黑体" w:hAnsi="黑体"/>
-          <w:b/>
-          <w:sz w:val="30"/>
-          <w:szCs w:val="30"/>
-        </w:rPr>
-      </w:pPr>
-      <w:bookmarkStart w:id="14" w:name="_Toc3554791"/>
-      <w:bookmarkStart w:id="15" w:name="_Toc3554927"/>
-      <w:bookmarkStart w:id="16" w:name="_Toc3555791"/>
-      <w:bookmarkStart w:id="17" w:name="_Toc3556355"/>
-      <w:bookmarkStart w:id="18" w:name="_Toc3563908"/>
-      <w:bookmarkStart w:id="19" w:name="_Toc3568750"/>
-      <w:bookmarkStart w:id="20" w:name="_Toc4749971"/>
-      <w:bookmarkStart w:id="21" w:name="_Toc92556738"/>
-      <w:r>
-        <w:rPr>
-          <w:rFonts w:ascii="黑体" w:eastAsia="黑体" w:hAnsi="黑体" w:hint="eastAsia"/>
-          <w:b/>
-          <w:sz w:val="30"/>
-          <w:szCs w:val="30"/>
-        </w:rPr>
-        <w:t>参考文献</w:t>
-      </w:r>
       <w:bookmarkEnd w:id="14"/>
       <w:bookmarkEnd w:id="15"/>
       <w:bookmarkEnd w:id="16"/>
@@ -12910,7 +13309,6 @@
       <w:bookmarkEnd w:id="18"/>
       <w:bookmarkEnd w:id="19"/>
       <w:bookmarkEnd w:id="20"/>
-      <w:bookmarkEnd w:id="21"/>
     </w:p>
     <w:p>
       <w:pPr>
@@ -12923,7 +13321,7 @@
           <w:sz w:val="24"/>
         </w:rPr>
       </w:pPr>
-      <w:bookmarkStart w:id="22" w:name="_Ref92529333"/>
+      <w:bookmarkStart w:id="21" w:name="_Ref92529333"/>
       <w:r>
         <w:rPr>
           <w:rFonts w:hint="eastAsia"/>
@@ -12958,7 +13356,7 @@
         </w:rPr>
         <w:t>pdf</w:t>
       </w:r>
-      <w:bookmarkEnd w:id="22"/>
+      <w:bookmarkEnd w:id="21"/>
     </w:p>
     <w:p>
       <w:pPr>
@@ -12971,7 +13369,7 @@
           <w:sz w:val="24"/>
         </w:rPr>
       </w:pPr>
-      <w:bookmarkStart w:id="23" w:name="_Ref92548848"/>
+      <w:bookmarkStart w:id="22" w:name="_Ref92548848"/>
       <w:r>
         <w:rPr>
           <w:sz w:val="24"/>
@@ -12994,7 +13392,7 @@
           <w:t>https://zhuanlan.zhihu.com/p/59666086</w:t>
         </w:r>
       </w:hyperlink>
-      <w:bookmarkEnd w:id="23"/>
+      <w:bookmarkEnd w:id="22"/>
     </w:p>
     <w:p>
       <w:pPr>
@@ -13007,13 +13405,12 @@
           <w:sz w:val="24"/>
         </w:rPr>
       </w:pPr>
-      <w:bookmarkStart w:id="24" w:name="_Ref92550524"/>
+      <w:bookmarkStart w:id="23" w:name="_Ref92550524"/>
       <w:r>
         <w:rPr>
           <w:rFonts w:hint="eastAsia"/>
           <w:sz w:val="24"/>
         </w:rPr>
-        <w:lastRenderedPageBreak/>
         <w:t>郭宝增</w:t>
       </w:r>
       <w:r>
@@ -13079,7 +13476,7 @@
         </w:rPr>
         <w:t>, 2014, 34(1):5.</w:t>
       </w:r>
-      <w:bookmarkEnd w:id="24"/>
+      <w:bookmarkEnd w:id="23"/>
     </w:p>
     <w:p>
       <w:pPr>
@@ -13092,7 +13489,7 @@
           <w:sz w:val="24"/>
         </w:rPr>
       </w:pPr>
-      <w:bookmarkStart w:id="25" w:name="_Ref92550669"/>
+      <w:bookmarkStart w:id="24" w:name="_Ref92550669"/>
       <w:r>
         <w:rPr>
           <w:rFonts w:hint="eastAsia"/>
@@ -13177,7 +13574,7 @@
         </w:rPr>
         <w:t>, 2006, 42(27):1-2.</w:t>
       </w:r>
-      <w:bookmarkEnd w:id="25"/>
+      <w:bookmarkEnd w:id="24"/>
     </w:p>
     <w:p>
       <w:pPr>
@@ -13188,8 +13585,8 @@
           <w:szCs w:val="21"/>
         </w:rPr>
       </w:pPr>
-      <w:bookmarkStart w:id="26" w:name="_Toc3563909"/>
-      <w:bookmarkStart w:id="27" w:name="_Toc3568751"/>
+      <w:bookmarkStart w:id="25" w:name="_Toc3563909"/>
+      <w:bookmarkStart w:id="26" w:name="_Toc3568751"/>
     </w:p>
     <w:p>
       <w:pPr>
@@ -13264,192 +13661,13 @@
     <w:p>
       <w:pPr>
         <w:spacing w:line="460" w:lineRule="exact"/>
-        <w:jc w:val="center"/>
-        <w:rPr>
-          <w:rFonts w:ascii="宋体" w:hAnsi="宋体"/>
+        <w:rPr>
+          <w:rFonts w:ascii="宋体" w:hAnsi="宋体" w:hint="eastAsia"/>
           <w:szCs w:val="21"/>
         </w:rPr>
       </w:pPr>
-    </w:p>
-    <w:p>
-      <w:pPr>
-        <w:spacing w:line="460" w:lineRule="exact"/>
-        <w:jc w:val="center"/>
-        <w:rPr>
-          <w:rFonts w:ascii="宋体" w:hAnsi="宋体"/>
-          <w:szCs w:val="21"/>
-        </w:rPr>
-      </w:pPr>
-    </w:p>
-    <w:p>
-      <w:pPr>
-        <w:spacing w:line="460" w:lineRule="exact"/>
-        <w:jc w:val="center"/>
-        <w:rPr>
-          <w:rFonts w:ascii="宋体" w:hAnsi="宋体"/>
-          <w:szCs w:val="21"/>
-        </w:rPr>
-      </w:pPr>
-    </w:p>
-    <w:p>
-      <w:pPr>
-        <w:spacing w:line="460" w:lineRule="exact"/>
-        <w:jc w:val="center"/>
-        <w:rPr>
-          <w:rFonts w:ascii="宋体" w:hAnsi="宋体"/>
-          <w:szCs w:val="21"/>
-        </w:rPr>
-      </w:pPr>
-    </w:p>
-    <w:p>
-      <w:pPr>
-        <w:spacing w:line="460" w:lineRule="exact"/>
-        <w:jc w:val="center"/>
-        <w:rPr>
-          <w:rFonts w:ascii="宋体" w:hAnsi="宋体"/>
-          <w:szCs w:val="21"/>
-        </w:rPr>
-      </w:pPr>
-    </w:p>
-    <w:p>
-      <w:pPr>
-        <w:spacing w:line="460" w:lineRule="exact"/>
-        <w:jc w:val="center"/>
-        <w:rPr>
-          <w:rFonts w:ascii="宋体" w:hAnsi="宋体"/>
-          <w:szCs w:val="21"/>
-        </w:rPr>
-      </w:pPr>
-    </w:p>
-    <w:p>
-      <w:pPr>
-        <w:spacing w:line="460" w:lineRule="exact"/>
-        <w:jc w:val="center"/>
-        <w:rPr>
-          <w:rFonts w:ascii="宋体" w:hAnsi="宋体"/>
-          <w:szCs w:val="21"/>
-        </w:rPr>
-      </w:pPr>
-    </w:p>
-    <w:p>
-      <w:pPr>
-        <w:spacing w:line="460" w:lineRule="exact"/>
-        <w:jc w:val="center"/>
-        <w:rPr>
-          <w:rFonts w:ascii="宋体" w:hAnsi="宋体"/>
-          <w:szCs w:val="21"/>
-        </w:rPr>
-      </w:pPr>
-    </w:p>
-    <w:p>
-      <w:pPr>
-        <w:spacing w:line="460" w:lineRule="exact"/>
-        <w:jc w:val="center"/>
-        <w:rPr>
-          <w:rFonts w:ascii="宋体" w:hAnsi="宋体"/>
-          <w:szCs w:val="21"/>
-        </w:rPr>
-      </w:pPr>
-    </w:p>
-    <w:p>
-      <w:pPr>
-        <w:spacing w:line="460" w:lineRule="exact"/>
-        <w:jc w:val="center"/>
-        <w:rPr>
-          <w:rFonts w:ascii="宋体" w:hAnsi="宋体"/>
-          <w:szCs w:val="21"/>
-        </w:rPr>
-      </w:pPr>
-    </w:p>
-    <w:p>
-      <w:pPr>
-        <w:spacing w:line="460" w:lineRule="exact"/>
-        <w:jc w:val="center"/>
-        <w:rPr>
-          <w:rFonts w:ascii="宋体" w:hAnsi="宋体"/>
-          <w:szCs w:val="21"/>
-        </w:rPr>
-      </w:pPr>
-    </w:p>
-    <w:p>
-      <w:pPr>
-        <w:spacing w:line="460" w:lineRule="exact"/>
-        <w:jc w:val="center"/>
-        <w:rPr>
-          <w:rFonts w:ascii="宋体" w:hAnsi="宋体"/>
-          <w:szCs w:val="21"/>
-        </w:rPr>
-      </w:pPr>
-    </w:p>
-    <w:p>
-      <w:pPr>
-        <w:spacing w:line="460" w:lineRule="exact"/>
-        <w:jc w:val="center"/>
-        <w:rPr>
-          <w:rFonts w:ascii="宋体" w:hAnsi="宋体"/>
-          <w:szCs w:val="21"/>
-        </w:rPr>
-      </w:pPr>
-    </w:p>
-    <w:p>
-      <w:pPr>
-        <w:spacing w:line="460" w:lineRule="exact"/>
-        <w:jc w:val="center"/>
-        <w:rPr>
-          <w:rFonts w:ascii="宋体" w:hAnsi="宋体"/>
-          <w:szCs w:val="21"/>
-        </w:rPr>
-      </w:pPr>
-    </w:p>
-    <w:p>
-      <w:pPr>
-        <w:spacing w:line="460" w:lineRule="exact"/>
-        <w:jc w:val="center"/>
-        <w:rPr>
-          <w:rFonts w:ascii="宋体" w:hAnsi="宋体"/>
-          <w:szCs w:val="21"/>
-        </w:rPr>
-      </w:pPr>
-    </w:p>
-    <w:p>
-      <w:pPr>
-        <w:spacing w:line="460" w:lineRule="exact"/>
-        <w:jc w:val="center"/>
-        <w:rPr>
-          <w:rFonts w:ascii="宋体" w:hAnsi="宋体"/>
-          <w:szCs w:val="21"/>
-        </w:rPr>
-      </w:pPr>
-    </w:p>
-    <w:p>
-      <w:pPr>
-        <w:spacing w:line="460" w:lineRule="exact"/>
-        <w:jc w:val="center"/>
-        <w:rPr>
-          <w:rFonts w:ascii="宋体" w:hAnsi="宋体"/>
-          <w:szCs w:val="21"/>
-        </w:rPr>
-      </w:pPr>
-    </w:p>
-    <w:p>
-      <w:pPr>
-        <w:spacing w:line="460" w:lineRule="exact"/>
-        <w:jc w:val="center"/>
-        <w:rPr>
-          <w:rFonts w:ascii="宋体" w:hAnsi="宋体"/>
-          <w:szCs w:val="21"/>
-        </w:rPr>
-      </w:pPr>
-    </w:p>
-    <w:p>
-      <w:pPr>
-        <w:spacing w:line="460" w:lineRule="exact"/>
-        <w:jc w:val="center"/>
-        <w:rPr>
-          <w:rFonts w:ascii="宋体" w:hAnsi="宋体"/>
-          <w:szCs w:val="21"/>
-        </w:rPr>
-      </w:pPr>
+      <w:bookmarkStart w:id="27" w:name="_GoBack"/>
+      <w:bookmarkEnd w:id="27"/>
     </w:p>
     <w:p>
       <w:pPr>
@@ -13474,8 +13692,8 @@
         </w:rPr>
         <w:t>附 录</w:t>
       </w:r>
+      <w:bookmarkEnd w:id="25"/>
       <w:bookmarkEnd w:id="26"/>
-      <w:bookmarkEnd w:id="27"/>
       <w:bookmarkEnd w:id="28"/>
       <w:bookmarkEnd w:id="29"/>
     </w:p>
@@ -13898,11 +14116,103 @@
       </w:pPr>
     </w:lvl>
   </w:abstractNum>
+  <w:abstractNum w:abstractNumId="2" w15:restartNumberingAfterBreak="0">
+    <w:nsid w:val="549637FA"/>
+    <w:multiLevelType w:val="hybridMultilevel"/>
+    <w:tmpl w:val="C0028FF6"/>
+    <w:lvl w:ilvl="0" w:tplc="ED78D2D4">
+      <w:start w:val="1"/>
+      <w:numFmt w:val="decimal"/>
+      <w:lvlText w:val="%1、"/>
+      <w:lvlJc w:val="left"/>
+      <w:pPr>
+        <w:ind w:left="840" w:hanging="360"/>
+      </w:pPr>
+      <w:rPr>
+        <w:rFonts w:hint="default"/>
+      </w:rPr>
+    </w:lvl>
+    <w:lvl w:ilvl="1" w:tplc="04090019" w:tentative="1">
+      <w:start w:val="1"/>
+      <w:numFmt w:val="lowerLetter"/>
+      <w:lvlText w:val="%2)"/>
+      <w:lvlJc w:val="left"/>
+      <w:pPr>
+        <w:ind w:left="1320" w:hanging="420"/>
+      </w:pPr>
+    </w:lvl>
+    <w:lvl w:ilvl="2" w:tplc="0409001B" w:tentative="1">
+      <w:start w:val="1"/>
+      <w:numFmt w:val="lowerRoman"/>
+      <w:lvlText w:val="%3."/>
+      <w:lvlJc w:val="right"/>
+      <w:pPr>
+        <w:ind w:left="1740" w:hanging="420"/>
+      </w:pPr>
+    </w:lvl>
+    <w:lvl w:ilvl="3" w:tplc="0409000F" w:tentative="1">
+      <w:start w:val="1"/>
+      <w:numFmt w:val="decimal"/>
+      <w:lvlText w:val="%4."/>
+      <w:lvlJc w:val="left"/>
+      <w:pPr>
+        <w:ind w:left="2160" w:hanging="420"/>
+      </w:pPr>
+    </w:lvl>
+    <w:lvl w:ilvl="4" w:tplc="04090019" w:tentative="1">
+      <w:start w:val="1"/>
+      <w:numFmt w:val="lowerLetter"/>
+      <w:lvlText w:val="%5)"/>
+      <w:lvlJc w:val="left"/>
+      <w:pPr>
+        <w:ind w:left="2580" w:hanging="420"/>
+      </w:pPr>
+    </w:lvl>
+    <w:lvl w:ilvl="5" w:tplc="0409001B" w:tentative="1">
+      <w:start w:val="1"/>
+      <w:numFmt w:val="lowerRoman"/>
+      <w:lvlText w:val="%6."/>
+      <w:lvlJc w:val="right"/>
+      <w:pPr>
+        <w:ind w:left="3000" w:hanging="420"/>
+      </w:pPr>
+    </w:lvl>
+    <w:lvl w:ilvl="6" w:tplc="0409000F" w:tentative="1">
+      <w:start w:val="1"/>
+      <w:numFmt w:val="decimal"/>
+      <w:lvlText w:val="%7."/>
+      <w:lvlJc w:val="left"/>
+      <w:pPr>
+        <w:ind w:left="3420" w:hanging="420"/>
+      </w:pPr>
+    </w:lvl>
+    <w:lvl w:ilvl="7" w:tplc="04090019" w:tentative="1">
+      <w:start w:val="1"/>
+      <w:numFmt w:val="lowerLetter"/>
+      <w:lvlText w:val="%8)"/>
+      <w:lvlJc w:val="left"/>
+      <w:pPr>
+        <w:ind w:left="3840" w:hanging="420"/>
+      </w:pPr>
+    </w:lvl>
+    <w:lvl w:ilvl="8" w:tplc="0409001B" w:tentative="1">
+      <w:start w:val="1"/>
+      <w:numFmt w:val="lowerRoman"/>
+      <w:lvlText w:val="%9."/>
+      <w:lvlJc w:val="right"/>
+      <w:pPr>
+        <w:ind w:left="4260" w:hanging="420"/>
+      </w:pPr>
+    </w:lvl>
+  </w:abstractNum>
   <w:num w:numId="1">
     <w:abstractNumId w:val="0"/>
   </w:num>
   <w:num w:numId="2">
     <w:abstractNumId w:val="1"/>
+  </w:num>
+  <w:num w:numId="3">
+    <w:abstractNumId w:val="2"/>
   </w:num>
 </w:numbering>
 </file>
@@ -14535,6 +14845,16 @@
       </w:tblBorders>
     </w:tblPr>
   </w:style>
+  <w:style w:type="paragraph" w:styleId="ac">
+    <w:name w:val="List Paragraph"/>
+    <w:basedOn w:val="a"/>
+    <w:uiPriority w:val="34"/>
+    <w:qFormat/>
+    <w:rsid w:val="006F0870"/>
+    <w:pPr>
+      <w:ind w:firstLineChars="200" w:firstLine="420"/>
+    </w:pPr>
+  </w:style>
 </w:styles>
 </file>
 
@@ -14804,7 +15124,7 @@
 </file>
 
 <file path=customXml/itemProps1.xml><?xml version="1.0" encoding="utf-8"?>
-<ds:datastoreItem xmlns:ds="http://schemas.openxmlformats.org/officeDocument/2006/customXml" ds:itemID="{3B715DB5-FF87-4711-94D5-8261F3E6346E}">
+<ds:datastoreItem xmlns:ds="http://schemas.openxmlformats.org/officeDocument/2006/customXml" ds:itemID="{F0FA8B0D-42F3-4C4E-B1BB-D0F8DC0624CA}">
   <ds:schemaRefs>
     <ds:schemaRef ds:uri="http://schemas.openxmlformats.org/officeDocument/2006/bibliography"/>
   </ds:schemaRefs>

</xml_diff>

<commit_message>
add how to use crc-gen and some paper
</commit_message>
<xml_diff>
--- a/crc.docx
+++ b/crc.docx
@@ -205,7 +205,6 @@
               </w:rPr>
               <w:t>作者：</w:t>
             </w:r>
-            <w:proofErr w:type="spellStart"/>
             <w:r>
               <w:rPr>
                 <w:bCs/>
@@ -215,7 +214,6 @@
               </w:rPr>
               <w:t>HateHanzo</w:t>
             </w:r>
-            <w:proofErr w:type="spellEnd"/>
             <w:r>
               <w:rPr>
                 <w:rFonts w:hint="eastAsia"/>
@@ -798,7 +796,6 @@
                 <w:szCs w:val="15"/>
               </w:rPr>
             </w:pPr>
-            <w:proofErr w:type="spellStart"/>
             <w:r>
               <w:rPr>
                 <w:rFonts w:ascii="宋体" w:hAnsi="宋体"/>
@@ -807,7 +804,6 @@
               </w:rPr>
               <w:t>HateHanzo</w:t>
             </w:r>
-            <w:proofErr w:type="spellEnd"/>
           </w:p>
         </w:tc>
         <w:tc>
@@ -876,6 +872,222 @@
                 <w:szCs w:val="15"/>
               </w:rPr>
             </w:pPr>
+            <w:r>
+              <w:rPr>
+                <w:rFonts w:ascii="宋体" w:hAnsi="宋体" w:hint="eastAsia"/>
+                <w:sz w:val="15"/>
+                <w:szCs w:val="15"/>
+              </w:rPr>
+              <w:t>v</w:t>
+            </w:r>
+            <w:r>
+              <w:rPr>
+                <w:rFonts w:ascii="宋体" w:hAnsi="宋体"/>
+                <w:sz w:val="15"/>
+                <w:szCs w:val="15"/>
+              </w:rPr>
+              <w:t>1.1</w:t>
+            </w:r>
+          </w:p>
+        </w:tc>
+        <w:tc>
+          <w:tcPr>
+            <w:tcW w:w="1055" w:type="dxa"/>
+            <w:shd w:val="clear" w:color="auto" w:fill="auto"/>
+          </w:tcPr>
+          <w:p>
+            <w:pPr>
+              <w:spacing w:line="460" w:lineRule="exact"/>
+              <w:jc w:val="left"/>
+              <w:rPr>
+                <w:rFonts w:ascii="宋体" w:hAnsi="宋体"/>
+                <w:sz w:val="15"/>
+                <w:szCs w:val="15"/>
+              </w:rPr>
+            </w:pPr>
+          </w:p>
+        </w:tc>
+        <w:tc>
+          <w:tcPr>
+            <w:tcW w:w="5061" w:type="dxa"/>
+            <w:shd w:val="clear" w:color="auto" w:fill="auto"/>
+          </w:tcPr>
+          <w:p>
+            <w:pPr>
+              <w:pStyle w:val="ac"/>
+              <w:numPr>
+                <w:ilvl w:val="0"/>
+                <w:numId w:val="4"/>
+              </w:numPr>
+              <w:spacing w:line="460" w:lineRule="exact"/>
+              <w:ind w:firstLineChars="0"/>
+              <w:jc w:val="left"/>
+              <w:rPr>
+                <w:rFonts w:ascii="宋体" w:hAnsi="宋体"/>
+                <w:sz w:val="15"/>
+                <w:szCs w:val="15"/>
+              </w:rPr>
+            </w:pPr>
+            <w:r>
+              <w:rPr>
+                <w:rFonts w:ascii="宋体" w:hAnsi="宋体" w:hint="eastAsia"/>
+                <w:sz w:val="15"/>
+                <w:szCs w:val="15"/>
+              </w:rPr>
+              <w:t>新增crc</w:t>
+            </w:r>
+            <w:r>
+              <w:rPr>
+                <w:rFonts w:ascii="宋体" w:hAnsi="宋体"/>
+                <w:sz w:val="15"/>
+                <w:szCs w:val="15"/>
+              </w:rPr>
+              <w:t>-</w:t>
+            </w:r>
+            <w:r>
+              <w:rPr>
+                <w:rFonts w:ascii="宋体" w:hAnsi="宋体" w:hint="eastAsia"/>
+                <w:sz w:val="15"/>
+                <w:szCs w:val="15"/>
+              </w:rPr>
+              <w:t>gen工具的用法</w:t>
+            </w:r>
+          </w:p>
+          <w:p>
+            <w:pPr>
+              <w:pStyle w:val="ac"/>
+              <w:numPr>
+                <w:ilvl w:val="0"/>
+                <w:numId w:val="4"/>
+              </w:numPr>
+              <w:spacing w:line="460" w:lineRule="exact"/>
+              <w:ind w:firstLineChars="0"/>
+              <w:jc w:val="left"/>
+              <w:rPr>
+                <w:rFonts w:ascii="宋体" w:hAnsi="宋体" w:hint="eastAsia"/>
+                <w:sz w:val="15"/>
+                <w:szCs w:val="15"/>
+              </w:rPr>
+            </w:pPr>
+            <w:r>
+              <w:rPr>
+                <w:rFonts w:ascii="宋体" w:hAnsi="宋体" w:hint="eastAsia"/>
+                <w:sz w:val="15"/>
+                <w:szCs w:val="15"/>
+              </w:rPr>
+              <w:t>增加文献“</w:t>
+            </w:r>
+            <w:r>
+              <w:rPr>
+                <w:rFonts w:ascii="宋体" w:hAnsi="宋体"/>
+                <w:sz w:val="15"/>
+                <w:szCs w:val="15"/>
+              </w:rPr>
+              <w:t>A Practical Parallel CRC Generation Method</w:t>
+            </w:r>
+            <w:bookmarkStart w:id="2" w:name="_GoBack"/>
+            <w:bookmarkEnd w:id="2"/>
+            <w:r>
+              <w:rPr>
+                <w:rFonts w:ascii="宋体" w:hAnsi="宋体" w:hint="eastAsia"/>
+                <w:sz w:val="15"/>
+                <w:szCs w:val="15"/>
+              </w:rPr>
+              <w:t>”</w:t>
+            </w:r>
+          </w:p>
+        </w:tc>
+        <w:tc>
+          <w:tcPr>
+            <w:tcW w:w="1296" w:type="dxa"/>
+            <w:shd w:val="clear" w:color="auto" w:fill="auto"/>
+          </w:tcPr>
+          <w:p>
+            <w:pPr>
+              <w:spacing w:line="460" w:lineRule="exact"/>
+              <w:jc w:val="left"/>
+              <w:rPr>
+                <w:rFonts w:ascii="宋体" w:hAnsi="宋体"/>
+                <w:sz w:val="15"/>
+                <w:szCs w:val="15"/>
+              </w:rPr>
+            </w:pPr>
+            <w:r>
+              <w:rPr>
+                <w:rFonts w:ascii="宋体" w:hAnsi="宋体"/>
+                <w:sz w:val="15"/>
+                <w:szCs w:val="15"/>
+              </w:rPr>
+              <w:t>HateHanzo</w:t>
+            </w:r>
+          </w:p>
+        </w:tc>
+        <w:tc>
+          <w:tcPr>
+            <w:tcW w:w="1176" w:type="dxa"/>
+            <w:shd w:val="clear" w:color="auto" w:fill="auto"/>
+          </w:tcPr>
+          <w:p>
+            <w:pPr>
+              <w:spacing w:line="460" w:lineRule="exact"/>
+              <w:jc w:val="left"/>
+              <w:rPr>
+                <w:rFonts w:ascii="宋体" w:hAnsi="宋体"/>
+                <w:sz w:val="15"/>
+                <w:szCs w:val="15"/>
+              </w:rPr>
+            </w:pPr>
+            <w:r>
+              <w:rPr>
+                <w:rFonts w:ascii="宋体" w:hAnsi="宋体" w:hint="eastAsia"/>
+                <w:sz w:val="15"/>
+                <w:szCs w:val="15"/>
+              </w:rPr>
+              <w:t>2</w:t>
+            </w:r>
+            <w:r>
+              <w:rPr>
+                <w:rFonts w:ascii="宋体" w:hAnsi="宋体"/>
+                <w:sz w:val="15"/>
+                <w:szCs w:val="15"/>
+              </w:rPr>
+              <w:t>0</w:t>
+            </w:r>
+            <w:r>
+              <w:rPr>
+                <w:rFonts w:ascii="宋体" w:hAnsi="宋体" w:hint="eastAsia"/>
+                <w:sz w:val="15"/>
+                <w:szCs w:val="15"/>
+              </w:rPr>
+              <w:t>2</w:t>
+            </w:r>
+            <w:r>
+              <w:rPr>
+                <w:rFonts w:ascii="宋体" w:hAnsi="宋体"/>
+                <w:sz w:val="15"/>
+                <w:szCs w:val="15"/>
+              </w:rPr>
+              <w:t>20507</w:t>
+            </w:r>
+          </w:p>
+        </w:tc>
+      </w:tr>
+      <w:tr>
+        <w:tc>
+          <w:tcPr>
+            <w:tcW w:w="754" w:type="dxa"/>
+            <w:shd w:val="clear" w:color="auto" w:fill="auto"/>
+          </w:tcPr>
+          <w:p>
+            <w:pPr>
+              <w:spacing w:line="460" w:lineRule="exact"/>
+              <w:jc w:val="left"/>
+              <w:rPr>
+                <w:rFonts w:ascii="宋体" w:hAnsi="宋体"/>
+                <w:sz w:val="15"/>
+                <w:szCs w:val="15"/>
+              </w:rPr>
+            </w:pPr>
           </w:p>
         </w:tc>
         <w:tc>
@@ -1121,93 +1333,6 @@
           </w:p>
         </w:tc>
       </w:tr>
-      <w:tr>
-        <w:tc>
-          <w:tcPr>
-            <w:tcW w:w="754" w:type="dxa"/>
-            <w:shd w:val="clear" w:color="auto" w:fill="auto"/>
-          </w:tcPr>
-          <w:p>
-            <w:pPr>
-              <w:spacing w:line="460" w:lineRule="exact"/>
-              <w:jc w:val="left"/>
-              <w:rPr>
-                <w:rFonts w:ascii="宋体" w:hAnsi="宋体"/>
-                <w:sz w:val="15"/>
-                <w:szCs w:val="15"/>
-              </w:rPr>
-            </w:pPr>
-          </w:p>
-        </w:tc>
-        <w:tc>
-          <w:tcPr>
-            <w:tcW w:w="1055" w:type="dxa"/>
-            <w:shd w:val="clear" w:color="auto" w:fill="auto"/>
-          </w:tcPr>
-          <w:p>
-            <w:pPr>
-              <w:spacing w:line="460" w:lineRule="exact"/>
-              <w:jc w:val="left"/>
-              <w:rPr>
-                <w:rFonts w:ascii="宋体" w:hAnsi="宋体"/>
-                <w:sz w:val="15"/>
-                <w:szCs w:val="15"/>
-              </w:rPr>
-            </w:pPr>
-          </w:p>
-        </w:tc>
-        <w:tc>
-          <w:tcPr>
-            <w:tcW w:w="5061" w:type="dxa"/>
-            <w:shd w:val="clear" w:color="auto" w:fill="auto"/>
-          </w:tcPr>
-          <w:p>
-            <w:pPr>
-              <w:spacing w:line="460" w:lineRule="exact"/>
-              <w:jc w:val="left"/>
-              <w:rPr>
-                <w:rFonts w:ascii="宋体" w:hAnsi="宋体"/>
-                <w:sz w:val="15"/>
-                <w:szCs w:val="15"/>
-              </w:rPr>
-            </w:pPr>
-          </w:p>
-        </w:tc>
-        <w:tc>
-          <w:tcPr>
-            <w:tcW w:w="1296" w:type="dxa"/>
-            <w:shd w:val="clear" w:color="auto" w:fill="auto"/>
-          </w:tcPr>
-          <w:p>
-            <w:pPr>
-              <w:spacing w:line="460" w:lineRule="exact"/>
-              <w:jc w:val="left"/>
-              <w:rPr>
-                <w:rFonts w:ascii="宋体" w:hAnsi="宋体"/>
-                <w:sz w:val="15"/>
-                <w:szCs w:val="15"/>
-              </w:rPr>
-            </w:pPr>
-          </w:p>
-        </w:tc>
-        <w:tc>
-          <w:tcPr>
-            <w:tcW w:w="1176" w:type="dxa"/>
-            <w:shd w:val="clear" w:color="auto" w:fill="auto"/>
-          </w:tcPr>
-          <w:p>
-            <w:pPr>
-              <w:spacing w:line="460" w:lineRule="exact"/>
-              <w:jc w:val="left"/>
-              <w:rPr>
-                <w:rFonts w:ascii="宋体" w:hAnsi="宋体"/>
-                <w:sz w:val="15"/>
-                <w:szCs w:val="15"/>
-              </w:rPr>
-            </w:pPr>
-          </w:p>
-        </w:tc>
-      </w:tr>
     </w:tbl>
     <w:p>
       <w:pPr>
@@ -1441,7 +1566,7 @@
           <w:szCs w:val="30"/>
         </w:rPr>
       </w:pPr>
-      <w:bookmarkStart w:id="2" w:name="_Toc95331301"/>
+      <w:bookmarkStart w:id="3" w:name="_Toc95331301"/>
       <w:r>
         <w:rPr>
           <w:rFonts w:ascii="黑体" w:eastAsia="黑体" w:hAnsi="黑体" w:hint="eastAsia"/>
@@ -1451,7 +1576,7 @@
         </w:rPr>
         <w:t>缩略语与约定符号</w:t>
       </w:r>
-      <w:bookmarkEnd w:id="2"/>
+      <w:bookmarkEnd w:id="3"/>
     </w:p>
     <w:p>
       <w:pPr>
@@ -2077,15 +2202,7 @@
           <w:rFonts w:ascii="宋体" w:hAnsi="宋体" w:hint="eastAsia"/>
           <w:sz w:val="24"/>
         </w:rPr>
-        <w:t>表示信号</w:t>
-      </w:r>
-      <w:proofErr w:type="spellStart"/>
-      <w:r>
-        <w:rPr>
-          <w:rFonts w:ascii="宋体" w:hAnsi="宋体" w:hint="eastAsia"/>
-          <w:sz w:val="24"/>
-        </w:rPr>
-        <w:t>ahb</w:t>
+        <w:t>表示信号ahb</w:t>
       </w:r>
       <w:r>
         <w:rPr>
@@ -2094,7 +2211,6 @@
         </w:rPr>
         <w:t>_addr</w:t>
       </w:r>
-      <w:proofErr w:type="spellEnd"/>
       <w:r>
         <w:rPr>
           <w:rFonts w:ascii="宋体" w:hAnsi="宋体" w:hint="eastAsia"/>
@@ -2314,7 +2430,7 @@
           <w:szCs w:val="30"/>
         </w:rPr>
       </w:pPr>
-      <w:bookmarkStart w:id="3" w:name="_Toc95331302"/>
+      <w:bookmarkStart w:id="4" w:name="_Toc95331302"/>
       <w:r>
         <w:rPr>
           <w:rFonts w:ascii="黑体" w:eastAsia="黑体" w:hAnsi="黑体"/>
@@ -2359,7 +2475,7 @@
         </w:rPr>
         <w:t>录</w:t>
       </w:r>
-      <w:bookmarkEnd w:id="3"/>
+      <w:bookmarkEnd w:id="4"/>
     </w:p>
     <w:p>
       <w:pPr>
@@ -3162,7 +3278,7 @@
           <w:szCs w:val="30"/>
         </w:rPr>
       </w:pPr>
-      <w:bookmarkStart w:id="4" w:name="_Toc95331303"/>
+      <w:bookmarkStart w:id="5" w:name="_Toc95331303"/>
       <w:r>
         <w:rPr>
           <w:rFonts w:ascii="黑体" w:eastAsia="黑体" w:hAnsi="黑体" w:hint="eastAsia"/>
@@ -3208,7 +3324,7 @@
         </w:rPr>
         <w:t>概述</w:t>
       </w:r>
-      <w:bookmarkEnd w:id="4"/>
+      <w:bookmarkEnd w:id="5"/>
     </w:p>
     <w:p>
       <w:pPr>
@@ -3287,7 +3403,6 @@
         </w:rPr>
         <w:t xml:space="preserve"> </w:t>
       </w:r>
-      <w:proofErr w:type="spellStart"/>
       <w:r>
         <w:rPr>
           <w:rFonts w:hint="eastAsia"/>
@@ -3301,31 +3416,117 @@
           <w:sz w:val="18"/>
           <w:szCs w:val="18"/>
         </w:rPr>
+        <w:t>RC)</w:t>
+      </w:r>
+      <w:r>
+        <w:rPr>
+          <w:rFonts w:hint="eastAsia"/>
+          <w:sz w:val="18"/>
+          <w:szCs w:val="18"/>
+        </w:rPr>
+        <w:t>码是一种优秀的检错码，常用于各种通信场景。</w:t>
+      </w:r>
+      <w:r>
+        <w:rPr>
+          <w:rFonts w:hint="eastAsia"/>
+          <w:sz w:val="18"/>
+          <w:szCs w:val="18"/>
+        </w:rPr>
+        <w:t>将原始数据</w:t>
+      </w:r>
+      <w:r>
+        <w:rPr>
+          <w:rFonts w:hint="eastAsia"/>
+          <w:sz w:val="18"/>
+          <w:szCs w:val="18"/>
+        </w:rPr>
+        <w:t>M</w:t>
+      </w:r>
+      <w:r>
+        <w:rPr>
+          <w:rFonts w:hint="eastAsia"/>
+          <w:sz w:val="18"/>
+          <w:szCs w:val="18"/>
+        </w:rPr>
+        <w:t>经过某种数学运算</w:t>
+      </w:r>
+      <w:r>
+        <w:rPr>
+          <w:rFonts w:hint="eastAsia"/>
+          <w:sz w:val="18"/>
+          <w:szCs w:val="18"/>
+        </w:rPr>
+        <w:t>f</w:t>
+      </w:r>
+      <w:r>
+        <w:rPr>
+          <w:sz w:val="18"/>
+          <w:szCs w:val="18"/>
+        </w:rPr>
+        <w:t>(x)</w:t>
+      </w:r>
+      <w:r>
+        <w:rPr>
+          <w:rFonts w:hint="eastAsia"/>
+          <w:sz w:val="18"/>
+          <w:szCs w:val="18"/>
+        </w:rPr>
+        <w:t>后，得到</w:t>
+      </w:r>
+      <w:r>
+        <w:rPr>
+          <w:rFonts w:hint="eastAsia"/>
+          <w:sz w:val="18"/>
+          <w:szCs w:val="18"/>
+        </w:rPr>
+        <w:t>C</w:t>
+      </w:r>
+      <w:r>
+        <w:rPr>
+          <w:sz w:val="18"/>
+          <w:szCs w:val="18"/>
+        </w:rPr>
         <w:t>RC</w:t>
       </w:r>
-      <w:proofErr w:type="spellEnd"/>
-      <w:r>
-        <w:rPr>
-          <w:sz w:val="18"/>
-          <w:szCs w:val="18"/>
-        </w:rPr>
-        <w:t>)</w:t>
-      </w:r>
-      <w:r>
-        <w:rPr>
-          <w:rFonts w:hint="eastAsia"/>
-          <w:sz w:val="18"/>
-          <w:szCs w:val="18"/>
-        </w:rPr>
-        <w:t>码是一种优秀的检错码，常用于各种通信场景。</w:t>
-      </w:r>
-      <w:r>
-        <w:rPr>
-          <w:rFonts w:hint="eastAsia"/>
-          <w:sz w:val="18"/>
-          <w:szCs w:val="18"/>
-        </w:rPr>
-        <w:t>将原始数据</w:t>
+      <w:r>
+        <w:rPr>
+          <w:rFonts w:hint="eastAsia"/>
+          <w:sz w:val="18"/>
+          <w:szCs w:val="18"/>
+        </w:rPr>
+        <w:t>码</w:t>
+      </w:r>
+      <w:r>
+        <w:rPr>
+          <w:rFonts w:hint="eastAsia"/>
+          <w:sz w:val="18"/>
+          <w:szCs w:val="18"/>
+        </w:rPr>
+        <w:t>R</w:t>
+      </w:r>
+      <w:r>
+        <w:rPr>
+          <w:rFonts w:hint="eastAsia"/>
+          <w:sz w:val="18"/>
+          <w:szCs w:val="18"/>
+        </w:rPr>
+        <w:t>，这是一个编码的过程。将</w:t>
+      </w:r>
+      <w:r>
+        <w:rPr>
+          <w:rFonts w:hint="eastAsia"/>
+          <w:sz w:val="18"/>
+          <w:szCs w:val="18"/>
+        </w:rPr>
+        <w:t>R</w:t>
+      </w:r>
+      <w:r>
+        <w:rPr>
+          <w:rFonts w:hint="eastAsia"/>
+          <w:sz w:val="18"/>
+          <w:szCs w:val="18"/>
+        </w:rPr>
+        <w:t>添加到</w:t>
       </w:r>
       <w:r>
         <w:rPr>
@@ -3341,30 +3542,7 @@
           <w:sz w:val="18"/>
           <w:szCs w:val="18"/>
         </w:rPr>
-        <w:t>经过某种数学运算</w:t>
-      </w:r>
-      <w:r>
-        <w:rPr>
-          <w:rFonts w:hint="eastAsia"/>
-          <w:sz w:val="18"/>
-          <w:szCs w:val="18"/>
-        </w:rPr>
-        <w:t>f</w:t>
-      </w:r>
-      <w:r>
-        <w:rPr>
-          <w:sz w:val="18"/>
-          <w:szCs w:val="18"/>
-        </w:rPr>
-        <w:t>(x)</w:t>
-      </w:r>
-      <w:r>
-        <w:rPr>
-          <w:rFonts w:hint="eastAsia"/>
-          <w:sz w:val="18"/>
-          <w:szCs w:val="18"/>
-        </w:rPr>
-        <w:t>后，得到</w:t>
+        <w:t>末尾一并发送出去，接收端对收到的</w:t>
       </w:r>
       <w:r>
         <w:rPr>
@@ -3395,81 +3573,8 @@
           <w:sz w:val="18"/>
           <w:szCs w:val="18"/>
         </w:rPr>
-        <w:t>R</w:t>
-      </w:r>
-      <w:r>
-        <w:rPr>
-          <w:rFonts w:hint="eastAsia"/>
-          <w:sz w:val="18"/>
-          <w:szCs w:val="18"/>
-        </w:rPr>
-        <w:t>，这是一个编码的过程。将</w:t>
-      </w:r>
-      <w:r>
-        <w:rPr>
-          <w:rFonts w:hint="eastAsia"/>
-          <w:sz w:val="18"/>
-          <w:szCs w:val="18"/>
-        </w:rPr>
-        <w:t>R</w:t>
-      </w:r>
-      <w:r>
-        <w:rPr>
-          <w:rFonts w:hint="eastAsia"/>
-          <w:sz w:val="18"/>
-          <w:szCs w:val="18"/>
-        </w:rPr>
-        <w:t>添加到</w:t>
-      </w:r>
-      <w:r>
-        <w:rPr>
-          <w:rFonts w:hint="eastAsia"/>
-          <w:sz w:val="18"/>
-          <w:szCs w:val="18"/>
-        </w:rPr>
-        <w:t>M</w:t>
-      </w:r>
-      <w:r>
-        <w:rPr>
-          <w:rFonts w:hint="eastAsia"/>
-          <w:sz w:val="18"/>
-          <w:szCs w:val="18"/>
-        </w:rPr>
-        <w:t>末尾一并发送出去，接收端对收到的</w:t>
-      </w:r>
-      <w:r>
-        <w:rPr>
-          <w:rFonts w:hint="eastAsia"/>
-          <w:sz w:val="18"/>
-          <w:szCs w:val="18"/>
-        </w:rPr>
-        <w:t>C</w:t>
-      </w:r>
-      <w:r>
-        <w:rPr>
-          <w:sz w:val="18"/>
-          <w:szCs w:val="18"/>
-        </w:rPr>
-        <w:t>RC</w:t>
-      </w:r>
-      <w:proofErr w:type="gramStart"/>
-      <w:r>
-        <w:rPr>
-          <w:rFonts w:hint="eastAsia"/>
-          <w:sz w:val="18"/>
-          <w:szCs w:val="18"/>
-        </w:rPr>
-        <w:t>码</w:t>
-      </w:r>
-      <w:r>
-        <w:rPr>
-          <w:rFonts w:hint="eastAsia"/>
-          <w:sz w:val="18"/>
-          <w:szCs w:val="18"/>
-        </w:rPr>
         <w:t>采取</w:t>
       </w:r>
-      <w:proofErr w:type="gramEnd"/>
       <w:r>
         <w:rPr>
           <w:rFonts w:hint="eastAsia"/>
@@ -3548,7 +3653,7 @@
           <w:szCs w:val="30"/>
         </w:rPr>
       </w:pPr>
-      <w:bookmarkStart w:id="5" w:name="_Toc95331304"/>
+      <w:bookmarkStart w:id="6" w:name="_Toc95331304"/>
       <w:r>
         <w:rPr>
           <w:rFonts w:ascii="黑体" w:eastAsia="黑体" w:hAnsi="黑体" w:hint="eastAsia"/>
@@ -3594,7 +3699,7 @@
         </w:rPr>
         <w:t>的简单数学基础</w:t>
       </w:r>
-      <w:bookmarkEnd w:id="5"/>
+      <w:bookmarkEnd w:id="6"/>
     </w:p>
     <w:p>
       <w:pPr>
@@ -4055,7 +4160,7 @@
           <w:szCs w:val="30"/>
         </w:rPr>
       </w:pPr>
-      <w:bookmarkStart w:id="6" w:name="_Toc95331305"/>
+      <w:bookmarkStart w:id="7" w:name="_Toc95331305"/>
       <w:r>
         <w:rPr>
           <w:rFonts w:ascii="黑体" w:eastAsia="黑体" w:hAnsi="黑体"/>
@@ -4092,7 +4197,7 @@
         </w:rPr>
         <w:t>电路的数学推导</w:t>
       </w:r>
-      <w:bookmarkEnd w:id="6"/>
+      <w:bookmarkEnd w:id="7"/>
     </w:p>
     <w:p>
       <w:pPr>
@@ -4377,7 +4482,6 @@
         </w:rPr>
         <w:t>，前面输入了</w:t>
       </w:r>
-      <w:proofErr w:type="spellStart"/>
       <w:r>
         <w:rPr>
           <w:rFonts w:hint="eastAsia"/>
@@ -4386,24 +4490,13 @@
         </w:rPr>
         <w:t>i</w:t>
       </w:r>
-      <w:proofErr w:type="spellEnd"/>
-      <w:proofErr w:type="gramStart"/>
-      <w:r>
-        <w:rPr>
-          <w:rFonts w:hint="eastAsia"/>
-          <w:sz w:val="18"/>
-          <w:szCs w:val="18"/>
-        </w:rPr>
-        <w:t>个</w:t>
-      </w:r>
-      <w:proofErr w:type="gramEnd"/>
-      <w:r>
-        <w:rPr>
-          <w:rFonts w:hint="eastAsia"/>
-          <w:sz w:val="18"/>
-          <w:szCs w:val="18"/>
-        </w:rPr>
-        <w:t>数据以后再输入第</w:t>
+      <w:r>
+        <w:rPr>
+          <w:rFonts w:hint="eastAsia"/>
+          <w:sz w:val="18"/>
+          <w:szCs w:val="18"/>
+        </w:rPr>
+        <w:t>个数据以后再输入第</w:t>
       </w:r>
       <w:r>
         <w:rPr>
@@ -4490,25 +4583,7 @@
           <w:sz w:val="18"/>
           <w:szCs w:val="18"/>
         </w:rPr>
-        <w:t>，原寄存器的值向“前”推一个时钟周期在数学上</w:t>
-      </w:r>
-      <w:proofErr w:type="gramStart"/>
-      <w:r>
-        <w:rPr>
-          <w:rFonts w:hint="eastAsia"/>
-          <w:sz w:val="18"/>
-          <w:szCs w:val="18"/>
-        </w:rPr>
-        <w:t>就是就是</w:t>
-      </w:r>
-      <w:proofErr w:type="gramEnd"/>
-      <w:r>
-        <w:rPr>
-          <w:rFonts w:hint="eastAsia"/>
-          <w:sz w:val="18"/>
-          <w:szCs w:val="18"/>
-        </w:rPr>
-        <w:t>乘以一个</w:t>
+        <w:t>，原寄存器的值向“前”推一个时钟周期在数学上就是就是乘以一个</w:t>
       </w:r>
       <w:r>
         <w:rPr>
@@ -6373,7 +6448,7 @@
           <w:szCs w:val="15"/>
         </w:rPr>
       </w:pPr>
-      <w:bookmarkStart w:id="7" w:name="_Ref92548917"/>
+      <w:bookmarkStart w:id="8" w:name="_Ref92548917"/>
       <w:r>
         <w:rPr>
           <w:rFonts w:hint="eastAsia"/>
@@ -6457,7 +6532,7 @@
         </w:rPr>
         <w:fldChar w:fldCharType="end"/>
       </w:r>
-      <w:bookmarkEnd w:id="7"/>
+      <w:bookmarkEnd w:id="8"/>
       <w:r>
         <w:rPr>
           <w:sz w:val="15"/>
@@ -6797,7 +6872,7 @@
           <w:szCs w:val="15"/>
         </w:rPr>
       </w:pPr>
-      <w:bookmarkStart w:id="8" w:name="_Ref95331148"/>
+      <w:bookmarkStart w:id="9" w:name="_Ref95331148"/>
       <w:r>
         <w:rPr>
           <w:rFonts w:hint="eastAsia"/>
@@ -6881,7 +6956,7 @@
         </w:rPr>
         <w:fldChar w:fldCharType="end"/>
       </w:r>
-      <w:bookmarkEnd w:id="8"/>
+      <w:bookmarkEnd w:id="9"/>
       <w:r>
         <w:rPr>
           <w:sz w:val="15"/>
@@ -6951,7 +7026,7 @@
           <w:szCs w:val="30"/>
         </w:rPr>
       </w:pPr>
-      <w:bookmarkStart w:id="9" w:name="_Toc95331306"/>
+      <w:bookmarkStart w:id="10" w:name="_Toc95331306"/>
       <w:r>
         <w:rPr>
           <w:rFonts w:ascii="黑体" w:eastAsia="黑体" w:hAnsi="黑体"/>
@@ -7006,7 +7081,7 @@
         </w:rPr>
         <w:t>的数学推导</w:t>
       </w:r>
-      <w:bookmarkEnd w:id="9"/>
+      <w:bookmarkEnd w:id="10"/>
     </w:p>
     <w:p>
       <w:pPr>
@@ -7098,18 +7173,8 @@
           <w:sz w:val="18"/>
           <w:szCs w:val="18"/>
         </w:rPr>
-        <w:t>数据的电路呢？比如将其改为</w:t>
-      </w:r>
-      <w:proofErr w:type="gramStart"/>
-      <w:r>
-        <w:rPr>
-          <w:rFonts w:hint="eastAsia"/>
-          <w:sz w:val="18"/>
-          <w:szCs w:val="18"/>
-        </w:rPr>
-        <w:t>输入数据位宽为</w:t>
-      </w:r>
-      <w:proofErr w:type="gramEnd"/>
+        <w:t>数据的电路呢？比如将其改为输入数据位宽为</w:t>
+      </w:r>
       <w:r>
         <w:rPr>
           <w:rFonts w:hint="eastAsia"/>
@@ -7342,13 +7407,13 @@
           <w:sz w:val="18"/>
           <w:szCs w:val="18"/>
         </w:rPr>
-      </w:r>
-      <w:r>
-        <w:rPr>
-          <w:sz w:val="18"/>
-          <w:szCs w:val="18"/>
-        </w:rPr>
         <w:instrText xml:space="preserve"> \* MERGEFORMAT </w:instrText>
+      </w:r>
+      <w:r>
+        <w:rPr>
+          <w:sz w:val="18"/>
+          <w:szCs w:val="18"/>
+        </w:rPr>
       </w:r>
       <w:r>
         <w:rPr>
@@ -7465,7 +7530,7 @@
           <w:szCs w:val="15"/>
         </w:rPr>
       </w:pPr>
-      <w:bookmarkStart w:id="10" w:name="_Ref92550974"/>
+      <w:bookmarkStart w:id="11" w:name="_Ref92550974"/>
       <w:r>
         <w:rPr>
           <w:rFonts w:hint="eastAsia"/>
@@ -7549,7 +7614,7 @@
         </w:rPr>
         <w:fldChar w:fldCharType="end"/>
       </w:r>
-      <w:bookmarkEnd w:id="10"/>
+      <w:bookmarkEnd w:id="11"/>
       <w:r>
         <w:rPr>
           <w:sz w:val="15"/>
@@ -7716,13 +7781,13 @@
           <w:sz w:val="18"/>
           <w:szCs w:val="18"/>
         </w:rPr>
-      </w:r>
-      <w:r>
-        <w:rPr>
-          <w:sz w:val="18"/>
-          <w:szCs w:val="18"/>
-        </w:rPr>
         <w:instrText xml:space="preserve"> \* MERGEFORMAT </w:instrText>
+      </w:r>
+      <w:r>
+        <w:rPr>
+          <w:sz w:val="18"/>
+          <w:szCs w:val="18"/>
+        </w:rPr>
       </w:r>
       <w:r>
         <w:rPr>
@@ -8194,7 +8259,6 @@
         </w:rPr>
         <w:t>的寄存器经过</w:t>
       </w:r>
-      <w:proofErr w:type="spellStart"/>
       <w:r>
         <w:rPr>
           <w:rFonts w:hint="eastAsia"/>
@@ -8204,24 +8268,13 @@
         </w:rPr>
         <w:t>i</w:t>
       </w:r>
-      <w:proofErr w:type="spellEnd"/>
-      <w:proofErr w:type="gramStart"/>
-      <w:r>
-        <w:rPr>
-          <w:rFonts w:hint="eastAsia"/>
-          <w:sz w:val="18"/>
-          <w:szCs w:val="18"/>
-        </w:rPr>
-        <w:t>个</w:t>
-      </w:r>
-      <w:proofErr w:type="gramEnd"/>
-      <w:r>
-        <w:rPr>
-          <w:rFonts w:hint="eastAsia"/>
-          <w:sz w:val="18"/>
-          <w:szCs w:val="18"/>
-        </w:rPr>
-        <w:t>时钟后的值。依据</w:t>
+      <w:r>
+        <w:rPr>
+          <w:rFonts w:hint="eastAsia"/>
+          <w:sz w:val="18"/>
+          <w:szCs w:val="18"/>
+        </w:rPr>
+        <w:t>个时钟后的值。依据</w:t>
       </w:r>
       <w:r>
         <w:rPr>
@@ -8257,13 +8310,13 @@
           <w:sz w:val="18"/>
           <w:szCs w:val="18"/>
         </w:rPr>
-      </w:r>
-      <w:r>
-        <w:rPr>
-          <w:sz w:val="18"/>
-          <w:szCs w:val="18"/>
-        </w:rPr>
         <w:instrText xml:space="preserve"> \* MERGEFORMAT </w:instrText>
+      </w:r>
+      <w:r>
+        <w:rPr>
+          <w:sz w:val="18"/>
+          <w:szCs w:val="18"/>
+        </w:rPr>
       </w:r>
       <w:r>
         <w:rPr>
@@ -8843,13 +8896,13 @@
           <w:sz w:val="18"/>
           <w:szCs w:val="18"/>
         </w:rPr>
-      </w:r>
-      <w:r>
-        <w:rPr>
-          <w:sz w:val="18"/>
-          <w:szCs w:val="18"/>
-        </w:rPr>
         <w:instrText xml:space="preserve"> \* MERGEFORMAT </w:instrText>
+      </w:r>
+      <w:r>
+        <w:rPr>
+          <w:sz w:val="18"/>
+          <w:szCs w:val="18"/>
+        </w:rPr>
       </w:r>
       <w:r>
         <w:rPr>
@@ -12303,13 +12356,13 @@
           <w:sz w:val="18"/>
           <w:szCs w:val="18"/>
         </w:rPr>
-      </w:r>
-      <w:r>
-        <w:rPr>
-          <w:sz w:val="18"/>
-          <w:szCs w:val="18"/>
-        </w:rPr>
         <w:instrText xml:space="preserve"> \* MERGEFORMAT </w:instrText>
+      </w:r>
+      <w:r>
+        <w:rPr>
+          <w:sz w:val="18"/>
+          <w:szCs w:val="18"/>
+        </w:rPr>
       </w:r>
       <w:r>
         <w:rPr>
@@ -12484,8 +12537,6 @@
           <w:noProof/>
         </w:rPr>
       </w:pPr>
-      <w:bookmarkStart w:id="11" w:name="_GoBack"/>
-      <w:bookmarkEnd w:id="11"/>
     </w:p>
     <w:p>
       <w:pPr>
@@ -13441,25 +13492,7 @@
           <w:sz w:val="18"/>
           <w:szCs w:val="18"/>
         </w:rPr>
-        <w:t>算法的有效性，仅仅是提供一个寄存器</w:t>
-      </w:r>
-      <w:proofErr w:type="gramStart"/>
-      <w:r>
-        <w:rPr>
-          <w:rFonts w:hint="eastAsia"/>
-          <w:sz w:val="18"/>
-          <w:szCs w:val="18"/>
-        </w:rPr>
-        <w:t>值开始</w:t>
-      </w:r>
-      <w:proofErr w:type="gramEnd"/>
-      <w:r>
-        <w:rPr>
-          <w:rFonts w:hint="eastAsia"/>
-          <w:sz w:val="18"/>
-          <w:szCs w:val="18"/>
-        </w:rPr>
-        <w:t>运算的固定起点。实际工程运用中，有些信息值出现的可能性比较高，由于零字节的</w:t>
+        <w:t>算法的有效性，仅仅是提供一个寄存器值开始运算的固定起点。实际工程运用中，有些信息值出现的可能性比较高，由于零字节的</w:t>
       </w:r>
       <w:r>
         <w:rPr>
@@ -13475,25 +13508,7 @@
           <w:sz w:val="18"/>
           <w:szCs w:val="18"/>
         </w:rPr>
-        <w:t>结果仍然为零，</w:t>
-      </w:r>
-      <w:proofErr w:type="gramStart"/>
-      <w:r>
-        <w:rPr>
-          <w:rFonts w:hint="eastAsia"/>
-          <w:sz w:val="18"/>
-          <w:szCs w:val="18"/>
-        </w:rPr>
-        <w:t>而零字节</w:t>
-      </w:r>
-      <w:proofErr w:type="gramEnd"/>
-      <w:r>
-        <w:rPr>
-          <w:rFonts w:hint="eastAsia"/>
-          <w:sz w:val="18"/>
-          <w:szCs w:val="18"/>
-        </w:rPr>
-        <w:t>在实际应用中充当信息的前导字节非常普遍，这样</w:t>
+        <w:t>结果仍然为零，而零字节在实际应用中充当信息的前导字节非常普遍，这样</w:t>
       </w:r>
       <w:r>
         <w:rPr>
@@ -13509,43 +13524,7 @@
           <w:sz w:val="18"/>
           <w:szCs w:val="18"/>
         </w:rPr>
-        <w:t>在它运行的时候就无法“计算”出前面有多少个零字节，所以将初值</w:t>
-      </w:r>
-      <w:proofErr w:type="gramStart"/>
-      <w:r>
-        <w:rPr>
-          <w:rFonts w:hint="eastAsia"/>
-          <w:sz w:val="18"/>
-          <w:szCs w:val="18"/>
-        </w:rPr>
-        <w:t>值</w:t>
-      </w:r>
-      <w:proofErr w:type="gramEnd"/>
-      <w:r>
-        <w:rPr>
-          <w:rFonts w:hint="eastAsia"/>
-          <w:sz w:val="18"/>
-          <w:szCs w:val="18"/>
-        </w:rPr>
-        <w:t>设定为</w:t>
-      </w:r>
-      <w:proofErr w:type="gramStart"/>
-      <w:r>
-        <w:rPr>
-          <w:rFonts w:hint="eastAsia"/>
-          <w:sz w:val="18"/>
-          <w:szCs w:val="18"/>
-        </w:rPr>
-        <w:t>非零是</w:t>
-      </w:r>
-      <w:proofErr w:type="gramEnd"/>
-      <w:r>
-        <w:rPr>
-          <w:rFonts w:hint="eastAsia"/>
-          <w:sz w:val="18"/>
-          <w:szCs w:val="18"/>
-        </w:rPr>
-        <w:t>比较明智的做法。</w:t>
+        <w:t>在它运行的时候就无法“计算”出前面有多少个零字节，所以将初值值设定为非零是比较明智的做法。</w:t>
       </w:r>
     </w:p>
     <w:p>
@@ -13641,6 +13620,78 @@
         </w:rPr>
         <w:t>有空在学习总结</w:t>
       </w:r>
+      <w:r>
+        <w:rPr>
+          <w:rFonts w:hint="eastAsia"/>
+          <w:sz w:val="18"/>
+          <w:szCs w:val="18"/>
+        </w:rPr>
+        <w:t>,</w:t>
+      </w:r>
+      <w:r>
+        <w:rPr>
+          <w:rFonts w:hint="eastAsia"/>
+          <w:sz w:val="18"/>
+          <w:szCs w:val="18"/>
+        </w:rPr>
+        <w:t>参考文献</w:t>
+      </w:r>
+      <w:r>
+        <w:rPr>
+          <w:sz w:val="18"/>
+          <w:szCs w:val="18"/>
+        </w:rPr>
+        <w:fldChar w:fldCharType="begin"/>
+      </w:r>
+      <w:r>
+        <w:rPr>
+          <w:sz w:val="18"/>
+          <w:szCs w:val="18"/>
+        </w:rPr>
+        <w:instrText xml:space="preserve"> </w:instrText>
+      </w:r>
+      <w:r>
+        <w:rPr>
+          <w:rFonts w:hint="eastAsia"/>
+          <w:sz w:val="18"/>
+          <w:szCs w:val="18"/>
+        </w:rPr>
+        <w:instrText>REF _Ref102832030 \r \h</w:instrText>
+      </w:r>
+      <w:r>
+        <w:rPr>
+          <w:sz w:val="18"/>
+          <w:szCs w:val="18"/>
+        </w:rPr>
+        <w:instrText xml:space="preserve"> </w:instrText>
+      </w:r>
+      <w:r>
+        <w:rPr>
+          <w:sz w:val="18"/>
+          <w:szCs w:val="18"/>
+        </w:rPr>
+      </w:r>
+      <w:r>
+        <w:rPr>
+          <w:sz w:val="18"/>
+          <w:szCs w:val="18"/>
+        </w:rPr>
+        <w:fldChar w:fldCharType="separate"/>
+      </w:r>
+      <w:r>
+        <w:rPr>
+          <w:sz w:val="18"/>
+          <w:szCs w:val="18"/>
+        </w:rPr>
+        <w:t>[5]</w:t>
+      </w:r>
+      <w:r>
+        <w:rPr>
+          <w:sz w:val="18"/>
+          <w:szCs w:val="18"/>
+        </w:rPr>
+        <w:fldChar w:fldCharType="end"/>
+      </w:r>
     </w:p>
     <w:p>
       <w:pPr>
@@ -13652,6 +13703,1189 @@
           <w:sz w:val="24"/>
         </w:rPr>
       </w:pPr>
+    </w:p>
+    <w:p>
+      <w:pPr>
+        <w:spacing w:line="460" w:lineRule="exact"/>
+        <w:jc w:val="left"/>
+        <w:outlineLvl w:val="0"/>
+        <w:rPr>
+          <w:rFonts w:ascii="黑体" w:eastAsia="黑体" w:hAnsi="黑体"/>
+          <w:b/>
+          <w:sz w:val="30"/>
+          <w:szCs w:val="30"/>
+        </w:rPr>
+      </w:pPr>
+      <w:r>
+        <w:rPr>
+          <w:rFonts w:ascii="黑体" w:eastAsia="黑体" w:hAnsi="黑体"/>
+          <w:b/>
+          <w:sz w:val="30"/>
+          <w:szCs w:val="30"/>
+        </w:rPr>
+        <w:t>7</w:t>
+      </w:r>
+      <w:r>
+        <w:rPr>
+          <w:rFonts w:ascii="黑体" w:eastAsia="黑体" w:hAnsi="黑体" w:hint="eastAsia"/>
+          <w:b/>
+          <w:sz w:val="30"/>
+          <w:szCs w:val="30"/>
+        </w:rPr>
+        <w:t xml:space="preserve"> </w:t>
+      </w:r>
+      <w:r>
+        <w:rPr>
+          <w:rFonts w:ascii="黑体" w:eastAsia="黑体" w:hAnsi="黑体" w:hint="eastAsia"/>
+          <w:b/>
+          <w:sz w:val="30"/>
+          <w:szCs w:val="30"/>
+        </w:rPr>
+        <w:t>利用工具快速生成</w:t>
+      </w:r>
+      <w:r>
+        <w:rPr>
+          <w:rFonts w:ascii="黑体" w:eastAsia="黑体" w:hAnsi="黑体" w:hint="eastAsia"/>
+          <w:b/>
+          <w:sz w:val="30"/>
+          <w:szCs w:val="30"/>
+        </w:rPr>
+        <w:t>并行</w:t>
+      </w:r>
+      <w:r>
+        <w:rPr>
+          <w:rFonts w:ascii="黑体" w:eastAsia="黑体" w:hAnsi="黑体" w:hint="eastAsia"/>
+          <w:b/>
+          <w:sz w:val="30"/>
+          <w:szCs w:val="30"/>
+        </w:rPr>
+        <w:t>C</w:t>
+      </w:r>
+      <w:r>
+        <w:rPr>
+          <w:rFonts w:ascii="黑体" w:eastAsia="黑体" w:hAnsi="黑体"/>
+          <w:b/>
+          <w:sz w:val="30"/>
+          <w:szCs w:val="30"/>
+        </w:rPr>
+        <w:t>RC</w:t>
+      </w:r>
+      <w:r>
+        <w:rPr>
+          <w:rFonts w:ascii="黑体" w:eastAsia="黑体" w:hAnsi="黑体"/>
+          <w:b/>
+          <w:sz w:val="30"/>
+          <w:szCs w:val="30"/>
+        </w:rPr>
+        <w:t xml:space="preserve"> </w:t>
+      </w:r>
+      <w:r>
+        <w:rPr>
+          <w:rFonts w:ascii="黑体" w:eastAsia="黑体" w:hAnsi="黑体" w:hint="eastAsia"/>
+          <w:b/>
+          <w:sz w:val="30"/>
+          <w:szCs w:val="30"/>
+        </w:rPr>
+        <w:t>.</w:t>
+      </w:r>
+      <w:r>
+        <w:rPr>
+          <w:rFonts w:ascii="黑体" w:eastAsia="黑体" w:hAnsi="黑体"/>
+          <w:b/>
+          <w:sz w:val="30"/>
+          <w:szCs w:val="30"/>
+        </w:rPr>
+        <w:t>v</w:t>
+      </w:r>
+      <w:r>
+        <w:rPr>
+          <w:rFonts w:ascii="黑体" w:eastAsia="黑体" w:hAnsi="黑体" w:hint="eastAsia"/>
+          <w:b/>
+          <w:sz w:val="30"/>
+          <w:szCs w:val="30"/>
+        </w:rPr>
+        <w:t>文件</w:t>
+      </w:r>
+    </w:p>
+    <w:p>
+      <w:pPr>
+        <w:snapToGrid w:val="0"/>
+        <w:spacing w:beforeLines="50" w:before="120" w:afterLines="50" w:after="120" w:line="240" w:lineRule="atLeast"/>
+        <w:jc w:val="left"/>
+        <w:rPr>
+          <w:sz w:val="18"/>
+          <w:szCs w:val="18"/>
+        </w:rPr>
+      </w:pPr>
+      <w:r>
+        <w:rPr>
+          <w:rFonts w:hint="eastAsia"/>
+          <w:sz w:val="18"/>
+          <w:szCs w:val="18"/>
+        </w:rPr>
+        <w:t xml:space="preserve"> </w:t>
+      </w:r>
+      <w:r>
+        <w:rPr>
+          <w:sz w:val="18"/>
+          <w:szCs w:val="18"/>
+        </w:rPr>
+        <w:t xml:space="preserve"> crc</w:t>
+      </w:r>
+      <w:r>
+        <w:rPr>
+          <w:rFonts w:hint="eastAsia"/>
+          <w:sz w:val="18"/>
+          <w:szCs w:val="18"/>
+        </w:rPr>
+        <w:t>在工程领域是一个常用的工具，不同的场合</w:t>
+      </w:r>
+      <w:r>
+        <w:rPr>
+          <w:rFonts w:hint="eastAsia"/>
+          <w:sz w:val="18"/>
+          <w:szCs w:val="18"/>
+        </w:rPr>
+        <w:t>其本原多项式也会不一样</w:t>
+      </w:r>
+      <w:r>
+        <w:rPr>
+          <w:rFonts w:hint="eastAsia"/>
+          <w:sz w:val="18"/>
+          <w:szCs w:val="18"/>
+        </w:rPr>
+        <w:t>，那么如何根据不同的应用场合快速的生成所需要的</w:t>
+      </w:r>
+      <w:r>
+        <w:rPr>
+          <w:rFonts w:hint="eastAsia"/>
+          <w:sz w:val="18"/>
+          <w:szCs w:val="18"/>
+        </w:rPr>
+        <w:t>crc</w:t>
+      </w:r>
+      <w:r>
+        <w:rPr>
+          <w:sz w:val="18"/>
+          <w:szCs w:val="18"/>
+        </w:rPr>
+        <w:t>.v</w:t>
+      </w:r>
+      <w:r>
+        <w:rPr>
+          <w:rFonts w:hint="eastAsia"/>
+          <w:sz w:val="18"/>
+          <w:szCs w:val="18"/>
+        </w:rPr>
+        <w:t>文件呢？</w:t>
+      </w:r>
+      <w:hyperlink r:id="rId16" w:tgtFrame="_blank" w:history="1">
+        <w:r>
+          <w:rPr>
+            <w:rFonts w:hint="eastAsia"/>
+            <w:sz w:val="18"/>
+            <w:szCs w:val="18"/>
+          </w:rPr>
+          <w:t>E Stavinov</w:t>
+        </w:r>
+      </w:hyperlink>
+      <w:r>
+        <w:rPr>
+          <w:rFonts w:hint="eastAsia"/>
+          <w:sz w:val="18"/>
+          <w:szCs w:val="18"/>
+        </w:rPr>
+        <w:t>大佬已经写好了一个工具可以根据不同的本原多项式生成对应的</w:t>
+      </w:r>
+      <w:r>
+        <w:rPr>
+          <w:rFonts w:hint="eastAsia"/>
+          <w:sz w:val="18"/>
+          <w:szCs w:val="18"/>
+        </w:rPr>
+        <w:t>crc</w:t>
+      </w:r>
+      <w:r>
+        <w:rPr>
+          <w:sz w:val="18"/>
+          <w:szCs w:val="18"/>
+        </w:rPr>
+        <w:t>.v</w:t>
+      </w:r>
+      <w:r>
+        <w:rPr>
+          <w:rFonts w:hint="eastAsia"/>
+          <w:sz w:val="18"/>
+          <w:szCs w:val="18"/>
+        </w:rPr>
+        <w:t>文件，此处说明其用法</w:t>
+      </w:r>
+      <w:r>
+        <w:rPr>
+          <w:rFonts w:hint="eastAsia"/>
+          <w:sz w:val="18"/>
+          <w:szCs w:val="18"/>
+        </w:rPr>
+        <w:t>，其网站也提供了线上生成</w:t>
+      </w:r>
+      <w:r>
+        <w:rPr>
+          <w:rFonts w:hint="eastAsia"/>
+          <w:sz w:val="18"/>
+          <w:szCs w:val="18"/>
+        </w:rPr>
+        <w:t>crc</w:t>
+      </w:r>
+      <w:r>
+        <w:rPr>
+          <w:sz w:val="18"/>
+          <w:szCs w:val="18"/>
+        </w:rPr>
+        <w:t>.v</w:t>
+      </w:r>
+      <w:r>
+        <w:rPr>
+          <w:rFonts w:hint="eastAsia"/>
+          <w:sz w:val="18"/>
+          <w:szCs w:val="18"/>
+        </w:rPr>
+        <w:t>服务</w:t>
+      </w:r>
+      <w:r>
+        <w:rPr>
+          <w:sz w:val="18"/>
+          <w:szCs w:val="18"/>
+        </w:rPr>
+        <w:fldChar w:fldCharType="begin"/>
+      </w:r>
+      <w:r>
+        <w:rPr>
+          <w:sz w:val="18"/>
+          <w:szCs w:val="18"/>
+        </w:rPr>
+        <w:instrText xml:space="preserve"> </w:instrText>
+      </w:r>
+      <w:r>
+        <w:rPr>
+          <w:rFonts w:hint="eastAsia"/>
+          <w:sz w:val="18"/>
+          <w:szCs w:val="18"/>
+        </w:rPr>
+        <w:instrText>REF _Ref102832227 \r \h</w:instrText>
+      </w:r>
+      <w:r>
+        <w:rPr>
+          <w:sz w:val="18"/>
+          <w:szCs w:val="18"/>
+        </w:rPr>
+        <w:instrText xml:space="preserve"> </w:instrText>
+      </w:r>
+      <w:r>
+        <w:rPr>
+          <w:sz w:val="18"/>
+          <w:szCs w:val="18"/>
+        </w:rPr>
+      </w:r>
+      <w:r>
+        <w:rPr>
+          <w:sz w:val="18"/>
+          <w:szCs w:val="18"/>
+        </w:rPr>
+        <w:fldChar w:fldCharType="separate"/>
+      </w:r>
+      <w:r>
+        <w:rPr>
+          <w:sz w:val="18"/>
+          <w:szCs w:val="18"/>
+        </w:rPr>
+        <w:t>[6]</w:t>
+      </w:r>
+      <w:r>
+        <w:rPr>
+          <w:sz w:val="18"/>
+          <w:szCs w:val="18"/>
+        </w:rPr>
+        <w:fldChar w:fldCharType="end"/>
+      </w:r>
+      <w:r>
+        <w:rPr>
+          <w:rFonts w:hint="eastAsia"/>
+          <w:sz w:val="18"/>
+          <w:szCs w:val="18"/>
+        </w:rPr>
+        <w:t>。</w:t>
+      </w:r>
+      <w:r>
+        <w:rPr>
+          <w:rFonts w:hint="eastAsia"/>
+          <w:sz w:val="18"/>
+          <w:szCs w:val="18"/>
+        </w:rPr>
+        <w:t>工具解压出来文件如下所示，</w:t>
+      </w:r>
+      <w:r>
+        <w:rPr>
+          <w:rFonts w:hint="eastAsia"/>
+          <w:sz w:val="18"/>
+          <w:szCs w:val="18"/>
+        </w:rPr>
+        <w:t>win</w:t>
+      </w:r>
+      <w:r>
+        <w:rPr>
+          <w:rFonts w:hint="eastAsia"/>
+          <w:sz w:val="18"/>
+          <w:szCs w:val="18"/>
+        </w:rPr>
+        <w:t>平台上用</w:t>
+      </w:r>
+      <w:r>
+        <w:rPr>
+          <w:rFonts w:hint="eastAsia"/>
+          <w:sz w:val="18"/>
+          <w:szCs w:val="18"/>
+        </w:rPr>
+        <w:t>到的软件是</w:t>
+      </w:r>
+      <w:r>
+        <w:rPr>
+          <w:rFonts w:hint="eastAsia"/>
+          <w:sz w:val="18"/>
+          <w:szCs w:val="18"/>
+        </w:rPr>
+        <w:t>crc</w:t>
+      </w:r>
+      <w:r>
+        <w:rPr>
+          <w:sz w:val="18"/>
+          <w:szCs w:val="18"/>
+        </w:rPr>
+        <w:t>-gen</w:t>
+      </w:r>
+      <w:r>
+        <w:rPr>
+          <w:rFonts w:hint="eastAsia"/>
+          <w:sz w:val="18"/>
+          <w:szCs w:val="18"/>
+        </w:rPr>
+        <w:t>.</w:t>
+      </w:r>
+      <w:r>
+        <w:rPr>
+          <w:sz w:val="18"/>
+          <w:szCs w:val="18"/>
+        </w:rPr>
+        <w:t>exe</w:t>
+      </w:r>
+      <w:r>
+        <w:rPr>
+          <w:rFonts w:hint="eastAsia"/>
+          <w:sz w:val="18"/>
+          <w:szCs w:val="18"/>
+        </w:rPr>
+        <w:t>。</w:t>
+      </w:r>
+    </w:p>
+    <w:p>
+      <w:pPr>
+        <w:snapToGrid w:val="0"/>
+        <w:spacing w:beforeLines="50" w:before="120" w:afterLines="50" w:after="120" w:line="240" w:lineRule="atLeast"/>
+        <w:jc w:val="center"/>
+        <w:rPr>
+          <w:rFonts w:ascii="宋体" w:hAnsi="宋体"/>
+          <w:sz w:val="24"/>
+        </w:rPr>
+      </w:pPr>
+      <w:r>
+        <w:rPr>
+          <w:noProof/>
+        </w:rPr>
+        <w:drawing>
+          <wp:inline distT="0" distB="0" distL="0" distR="0" wp14:anchorId="4CFCE9B2" wp14:editId="37DBAB2D">
+            <wp:extent cx="3537324" cy="699514"/>
+            <wp:effectExtent l="0" t="0" r="6350" b="5715"/>
+            <wp:docPr id="3" name="图片 3"/>
+            <wp:cNvGraphicFramePr>
+              <a:graphicFrameLocks xmlns:a="http://schemas.openxmlformats.org/drawingml/2006/main" noChangeAspect="1"/>
+            </wp:cNvGraphicFramePr>
+            <a:graphic xmlns:a="http://schemas.openxmlformats.org/drawingml/2006/main">
+              <a:graphicData uri="http://schemas.openxmlformats.org/drawingml/2006/picture">
+                <pic:pic xmlns:pic="http://schemas.openxmlformats.org/drawingml/2006/picture">
+                  <pic:nvPicPr>
+                    <pic:cNvPr id="1" name=""/>
+                    <pic:cNvPicPr/>
+                  </pic:nvPicPr>
+                  <pic:blipFill rotWithShape="1">
+                    <a:blip r:embed="rId17"/>
+                    <a:srcRect l="21444" t="57286" r="17121"/>
+                    <a:stretch/>
+                  </pic:blipFill>
+                  <pic:spPr bwMode="auto">
+                    <a:xfrm>
+                      <a:off x="0" y="0"/>
+                      <a:ext cx="3538696" cy="699785"/>
+                    </a:xfrm>
+                    <a:prstGeom prst="rect">
+                      <a:avLst/>
+                    </a:prstGeom>
+                    <a:ln>
+                      <a:noFill/>
+                    </a:ln>
+                    <a:extLst>
+                      <a:ext uri="{53640926-AAD7-44D8-BBD7-CCE9431645EC}">
+                        <a14:shadowObscured xmlns:a14="http://schemas.microsoft.com/office/drawing/2010/main"/>
+                      </a:ext>
+                    </a:extLst>
+                  </pic:spPr>
+                </pic:pic>
+              </a:graphicData>
+            </a:graphic>
+          </wp:inline>
+        </w:drawing>
+      </w:r>
+    </w:p>
+    <w:p>
+      <w:pPr>
+        <w:pStyle w:val="a9"/>
+        <w:spacing w:line="460" w:lineRule="exact"/>
+        <w:jc w:val="center"/>
+        <w:rPr>
+          <w:sz w:val="15"/>
+          <w:szCs w:val="15"/>
+        </w:rPr>
+      </w:pPr>
+      <w:r>
+        <w:rPr>
+          <w:rFonts w:hint="eastAsia"/>
+          <w:sz w:val="15"/>
+          <w:szCs w:val="15"/>
+        </w:rPr>
+        <w:t>图</w:t>
+      </w:r>
+      <w:r>
+        <w:rPr>
+          <w:rFonts w:hint="eastAsia"/>
+          <w:sz w:val="15"/>
+          <w:szCs w:val="15"/>
+        </w:rPr>
+        <w:t xml:space="preserve"> </w:t>
+      </w:r>
+      <w:r>
+        <w:rPr>
+          <w:sz w:val="15"/>
+          <w:szCs w:val="15"/>
+        </w:rPr>
+        <w:fldChar w:fldCharType="begin"/>
+      </w:r>
+      <w:r>
+        <w:rPr>
+          <w:sz w:val="15"/>
+          <w:szCs w:val="15"/>
+        </w:rPr>
+        <w:instrText xml:space="preserve"> </w:instrText>
+      </w:r>
+      <w:r>
+        <w:rPr>
+          <w:rFonts w:hint="eastAsia"/>
+          <w:sz w:val="15"/>
+          <w:szCs w:val="15"/>
+        </w:rPr>
+        <w:instrText xml:space="preserve">SEQ </w:instrText>
+      </w:r>
+      <w:r>
+        <w:rPr>
+          <w:rFonts w:hint="eastAsia"/>
+          <w:sz w:val="15"/>
+          <w:szCs w:val="15"/>
+        </w:rPr>
+        <w:instrText>图</w:instrText>
+      </w:r>
+      <w:r>
+        <w:rPr>
+          <w:rFonts w:hint="eastAsia"/>
+          <w:sz w:val="15"/>
+          <w:szCs w:val="15"/>
+        </w:rPr>
+        <w:instrText xml:space="preserve"> \* ARABIC</w:instrText>
+      </w:r>
+      <w:r>
+        <w:rPr>
+          <w:sz w:val="15"/>
+          <w:szCs w:val="15"/>
+        </w:rPr>
+        <w:instrText xml:space="preserve"> </w:instrText>
+      </w:r>
+      <w:r>
+        <w:rPr>
+          <w:sz w:val="15"/>
+          <w:szCs w:val="15"/>
+        </w:rPr>
+        <w:fldChar w:fldCharType="separate"/>
+      </w:r>
+      <w:r>
+        <w:rPr>
+          <w:noProof/>
+          <w:sz w:val="15"/>
+          <w:szCs w:val="15"/>
+        </w:rPr>
+        <w:t>5</w:t>
+      </w:r>
+      <w:r>
+        <w:rPr>
+          <w:sz w:val="15"/>
+          <w:szCs w:val="15"/>
+        </w:rPr>
+        <w:fldChar w:fldCharType="end"/>
+      </w:r>
+      <w:r>
+        <w:rPr>
+          <w:sz w:val="15"/>
+          <w:szCs w:val="15"/>
+        </w:rPr>
+        <w:t xml:space="preserve"> </w:t>
+      </w:r>
+      <w:r>
+        <w:rPr>
+          <w:rFonts w:hint="eastAsia"/>
+          <w:sz w:val="15"/>
+          <w:szCs w:val="15"/>
+        </w:rPr>
+        <w:t>crc</w:t>
+      </w:r>
+      <w:r>
+        <w:rPr>
+          <w:sz w:val="15"/>
+          <w:szCs w:val="15"/>
+        </w:rPr>
+        <w:t>-</w:t>
+      </w:r>
+      <w:r>
+        <w:rPr>
+          <w:rFonts w:hint="eastAsia"/>
+          <w:sz w:val="15"/>
+          <w:szCs w:val="15"/>
+        </w:rPr>
+        <w:t>gen</w:t>
+      </w:r>
+      <w:r>
+        <w:rPr>
+          <w:rFonts w:hint="eastAsia"/>
+          <w:sz w:val="15"/>
+          <w:szCs w:val="15"/>
+        </w:rPr>
+        <w:t>工具</w:t>
+      </w:r>
+    </w:p>
+    <w:p>
+      <w:pPr>
+        <w:snapToGrid w:val="0"/>
+        <w:spacing w:beforeLines="50" w:before="120" w:afterLines="50" w:after="120" w:line="240" w:lineRule="atLeast"/>
+        <w:jc w:val="left"/>
+        <w:rPr>
+          <w:sz w:val="18"/>
+          <w:szCs w:val="18"/>
+        </w:rPr>
+      </w:pPr>
+      <w:r>
+        <w:rPr>
+          <w:rFonts w:hint="eastAsia"/>
+          <w:sz w:val="18"/>
+          <w:szCs w:val="18"/>
+        </w:rPr>
+        <w:t xml:space="preserve"> </w:t>
+      </w:r>
+      <w:r>
+        <w:rPr>
+          <w:sz w:val="18"/>
+          <w:szCs w:val="18"/>
+        </w:rPr>
+        <w:t xml:space="preserve"> </w:t>
+      </w:r>
+      <w:r>
+        <w:rPr>
+          <w:rFonts w:hint="eastAsia"/>
+          <w:sz w:val="18"/>
+          <w:szCs w:val="18"/>
+        </w:rPr>
+        <w:t>以本原多项式</w:t>
+      </w:r>
+      <w:r>
+        <w:rPr>
+          <w:rFonts w:hint="eastAsia"/>
+          <w:sz w:val="18"/>
+          <w:szCs w:val="18"/>
+        </w:rPr>
+        <w:t>X^</w:t>
+      </w:r>
+      <w:r>
+        <w:rPr>
+          <w:sz w:val="18"/>
+          <w:szCs w:val="18"/>
+        </w:rPr>
+        <w:t>8+</w:t>
+      </w:r>
+      <w:r>
+        <w:rPr>
+          <w:rFonts w:hint="eastAsia"/>
+          <w:sz w:val="18"/>
+          <w:szCs w:val="18"/>
+        </w:rPr>
+        <w:t xml:space="preserve"> </w:t>
+      </w:r>
+      <w:r>
+        <w:rPr>
+          <w:rFonts w:hint="eastAsia"/>
+          <w:sz w:val="18"/>
+          <w:szCs w:val="18"/>
+        </w:rPr>
+        <w:t>X^</w:t>
+      </w:r>
+      <w:r>
+        <w:rPr>
+          <w:sz w:val="18"/>
+          <w:szCs w:val="18"/>
+        </w:rPr>
+        <w:t>5+</w:t>
+      </w:r>
+      <w:r>
+        <w:rPr>
+          <w:rFonts w:hint="eastAsia"/>
+          <w:sz w:val="18"/>
+          <w:szCs w:val="18"/>
+        </w:rPr>
+        <w:t xml:space="preserve"> </w:t>
+      </w:r>
+      <w:r>
+        <w:rPr>
+          <w:rFonts w:hint="eastAsia"/>
+          <w:sz w:val="18"/>
+          <w:szCs w:val="18"/>
+        </w:rPr>
+        <w:t>X^</w:t>
+      </w:r>
+      <w:r>
+        <w:rPr>
+          <w:sz w:val="18"/>
+          <w:szCs w:val="18"/>
+        </w:rPr>
+        <w:t>4+</w:t>
+      </w:r>
+      <w:r>
+        <w:rPr>
+          <w:rFonts w:hint="eastAsia"/>
+          <w:sz w:val="18"/>
+          <w:szCs w:val="18"/>
+        </w:rPr>
+        <w:t xml:space="preserve"> </w:t>
+      </w:r>
+      <w:r>
+        <w:rPr>
+          <w:rFonts w:hint="eastAsia"/>
+          <w:sz w:val="18"/>
+          <w:szCs w:val="18"/>
+        </w:rPr>
+        <w:t>X^</w:t>
+      </w:r>
+      <w:r>
+        <w:rPr>
+          <w:sz w:val="18"/>
+          <w:szCs w:val="18"/>
+        </w:rPr>
+        <w:t>3+1</w:t>
+      </w:r>
+      <w:r>
+        <w:rPr>
+          <w:rFonts w:hint="eastAsia"/>
+          <w:sz w:val="18"/>
+          <w:szCs w:val="18"/>
+        </w:rPr>
+        <w:t>为例，该多项式的系数可以用二进制表示为</w:t>
+      </w:r>
+      <w:r>
+        <w:rPr>
+          <w:rFonts w:hint="eastAsia"/>
+          <w:sz w:val="18"/>
+          <w:szCs w:val="18"/>
+        </w:rPr>
+        <w:t>1</w:t>
+      </w:r>
+      <w:r>
+        <w:rPr>
+          <w:sz w:val="18"/>
+          <w:szCs w:val="18"/>
+        </w:rPr>
+        <w:t>00111001</w:t>
+      </w:r>
+      <w:r>
+        <w:rPr>
+          <w:rFonts w:hint="eastAsia"/>
+          <w:sz w:val="18"/>
+          <w:szCs w:val="18"/>
+        </w:rPr>
+        <w:t>，通常的表示习惯会将最高位的</w:t>
+      </w:r>
+      <w:r>
+        <w:rPr>
+          <w:rFonts w:hint="eastAsia"/>
+          <w:sz w:val="18"/>
+          <w:szCs w:val="18"/>
+        </w:rPr>
+        <w:t>1</w:t>
+      </w:r>
+      <w:r>
+        <w:rPr>
+          <w:rFonts w:hint="eastAsia"/>
+          <w:sz w:val="18"/>
+          <w:szCs w:val="18"/>
+        </w:rPr>
+        <w:t>舍弃，那么本原多项式用十六进制表示为</w:t>
+      </w:r>
+      <w:r>
+        <w:rPr>
+          <w:sz w:val="18"/>
+          <w:szCs w:val="18"/>
+        </w:rPr>
+        <w:t>39</w:t>
+      </w:r>
+      <w:r>
+        <w:rPr>
+          <w:rFonts w:hint="eastAsia"/>
+          <w:sz w:val="18"/>
+          <w:szCs w:val="18"/>
+        </w:rPr>
+        <w:t>。</w:t>
+      </w:r>
+      <w:r>
+        <w:rPr>
+          <w:rFonts w:hint="eastAsia"/>
+          <w:sz w:val="18"/>
+          <w:szCs w:val="18"/>
+        </w:rPr>
+        <w:t>用命令行进入到软件所在目录，输入：</w:t>
+      </w:r>
+    </w:p>
+    <w:p>
+      <w:pPr>
+        <w:snapToGrid w:val="0"/>
+        <w:spacing w:beforeLines="50" w:before="120" w:afterLines="50" w:after="120" w:line="240" w:lineRule="atLeast"/>
+        <w:jc w:val="left"/>
+        <w:rPr>
+          <w:sz w:val="18"/>
+          <w:szCs w:val="18"/>
+        </w:rPr>
+      </w:pPr>
+      <w:r>
+        <w:rPr>
+          <w:sz w:val="18"/>
+          <w:szCs w:val="18"/>
+        </w:rPr>
+        <w:t>crc-gen verilog 8 8 39</w:t>
+      </w:r>
+      <w:r>
+        <w:rPr>
+          <w:sz w:val="18"/>
+          <w:szCs w:val="18"/>
+        </w:rPr>
+        <w:t xml:space="preserve"> </w:t>
+      </w:r>
+      <w:r>
+        <w:rPr>
+          <w:rFonts w:hint="eastAsia"/>
+          <w:sz w:val="18"/>
+          <w:szCs w:val="18"/>
+        </w:rPr>
+        <w:t>表示生成的代码是</w:t>
+      </w:r>
+      <w:r>
+        <w:rPr>
+          <w:rFonts w:hint="eastAsia"/>
+          <w:sz w:val="18"/>
+          <w:szCs w:val="18"/>
+        </w:rPr>
+        <w:t>verilog</w:t>
+      </w:r>
+      <w:r>
+        <w:rPr>
+          <w:rFonts w:hint="eastAsia"/>
+          <w:sz w:val="18"/>
+          <w:szCs w:val="18"/>
+        </w:rPr>
+        <w:t>，输入的并行数据位宽是</w:t>
+      </w:r>
+      <w:r>
+        <w:rPr>
+          <w:rFonts w:hint="eastAsia"/>
+          <w:sz w:val="18"/>
+          <w:szCs w:val="18"/>
+        </w:rPr>
+        <w:t>8</w:t>
+      </w:r>
+      <w:r>
+        <w:rPr>
+          <w:rFonts w:hint="eastAsia"/>
+          <w:sz w:val="18"/>
+          <w:szCs w:val="18"/>
+        </w:rPr>
+        <w:t>，输出数据位宽是</w:t>
+      </w:r>
+      <w:r>
+        <w:rPr>
+          <w:rFonts w:hint="eastAsia"/>
+          <w:sz w:val="18"/>
+          <w:szCs w:val="18"/>
+        </w:rPr>
+        <w:t>8</w:t>
+      </w:r>
+      <w:r>
+        <w:rPr>
+          <w:rFonts w:hint="eastAsia"/>
+          <w:sz w:val="18"/>
+          <w:szCs w:val="18"/>
+        </w:rPr>
+        <w:t>（由本原多项式决定了），</w:t>
+      </w:r>
+      <w:r>
+        <w:rPr>
+          <w:rFonts w:hint="eastAsia"/>
+          <w:sz w:val="18"/>
+          <w:szCs w:val="18"/>
+        </w:rPr>
+        <w:t>3</w:t>
+      </w:r>
+      <w:r>
+        <w:rPr>
+          <w:sz w:val="18"/>
+          <w:szCs w:val="18"/>
+        </w:rPr>
+        <w:t>9</w:t>
+      </w:r>
+      <w:r>
+        <w:rPr>
+          <w:rFonts w:hint="eastAsia"/>
+          <w:sz w:val="18"/>
+          <w:szCs w:val="18"/>
+        </w:rPr>
+        <w:t>表示本原多项式。</w:t>
+      </w:r>
+    </w:p>
+    <w:p>
+      <w:pPr>
+        <w:snapToGrid w:val="0"/>
+        <w:spacing w:beforeLines="50" w:before="120" w:afterLines="50" w:after="120" w:line="240" w:lineRule="atLeast"/>
+        <w:jc w:val="center"/>
+        <w:rPr>
+          <w:sz w:val="18"/>
+          <w:szCs w:val="18"/>
+        </w:rPr>
+      </w:pPr>
+      <w:r>
+        <w:rPr>
+          <w:noProof/>
+        </w:rPr>
+        <w:lastRenderedPageBreak/>
+        <w:drawing>
+          <wp:inline distT="0" distB="0" distL="0" distR="0" wp14:anchorId="4C2BF452" wp14:editId="3194D72F">
+            <wp:extent cx="5760085" cy="3691255"/>
+            <wp:effectExtent l="0" t="0" r="0" b="4445"/>
+            <wp:docPr id="5" name="图片 5"/>
+            <wp:cNvGraphicFramePr>
+              <a:graphicFrameLocks xmlns:a="http://schemas.openxmlformats.org/drawingml/2006/main" noChangeAspect="1"/>
+            </wp:cNvGraphicFramePr>
+            <a:graphic xmlns:a="http://schemas.openxmlformats.org/drawingml/2006/main">
+              <a:graphicData uri="http://schemas.openxmlformats.org/drawingml/2006/picture">
+                <pic:pic xmlns:pic="http://schemas.openxmlformats.org/drawingml/2006/picture">
+                  <pic:nvPicPr>
+                    <pic:cNvPr id="1" name=""/>
+                    <pic:cNvPicPr/>
+                  </pic:nvPicPr>
+                  <pic:blipFill>
+                    <a:blip r:embed="rId18"/>
+                    <a:stretch>
+                      <a:fillRect/>
+                    </a:stretch>
+                  </pic:blipFill>
+                  <pic:spPr>
+                    <a:xfrm>
+                      <a:off x="0" y="0"/>
+                      <a:ext cx="5760085" cy="3691255"/>
+                    </a:xfrm>
+                    <a:prstGeom prst="rect">
+                      <a:avLst/>
+                    </a:prstGeom>
+                  </pic:spPr>
+                </pic:pic>
+              </a:graphicData>
+            </a:graphic>
+          </wp:inline>
+        </w:drawing>
+      </w:r>
+    </w:p>
+    <w:p>
+      <w:pPr>
+        <w:pStyle w:val="a9"/>
+        <w:spacing w:line="460" w:lineRule="exact"/>
+        <w:jc w:val="center"/>
+        <w:rPr>
+          <w:sz w:val="15"/>
+          <w:szCs w:val="15"/>
+        </w:rPr>
+      </w:pPr>
+      <w:r>
+        <w:rPr>
+          <w:rFonts w:hint="eastAsia"/>
+          <w:sz w:val="15"/>
+          <w:szCs w:val="15"/>
+        </w:rPr>
+        <w:t>图</w:t>
+      </w:r>
+      <w:r>
+        <w:rPr>
+          <w:rFonts w:hint="eastAsia"/>
+          <w:sz w:val="15"/>
+          <w:szCs w:val="15"/>
+        </w:rPr>
+        <w:t xml:space="preserve"> </w:t>
+      </w:r>
+      <w:r>
+        <w:rPr>
+          <w:sz w:val="15"/>
+          <w:szCs w:val="15"/>
+        </w:rPr>
+        <w:fldChar w:fldCharType="begin"/>
+      </w:r>
+      <w:r>
+        <w:rPr>
+          <w:sz w:val="15"/>
+          <w:szCs w:val="15"/>
+        </w:rPr>
+        <w:instrText xml:space="preserve"> </w:instrText>
+      </w:r>
+      <w:r>
+        <w:rPr>
+          <w:rFonts w:hint="eastAsia"/>
+          <w:sz w:val="15"/>
+          <w:szCs w:val="15"/>
+        </w:rPr>
+        <w:instrText xml:space="preserve">SEQ </w:instrText>
+      </w:r>
+      <w:r>
+        <w:rPr>
+          <w:rFonts w:hint="eastAsia"/>
+          <w:sz w:val="15"/>
+          <w:szCs w:val="15"/>
+        </w:rPr>
+        <w:instrText>图</w:instrText>
+      </w:r>
+      <w:r>
+        <w:rPr>
+          <w:rFonts w:hint="eastAsia"/>
+          <w:sz w:val="15"/>
+          <w:szCs w:val="15"/>
+        </w:rPr>
+        <w:instrText xml:space="preserve"> \* ARABIC</w:instrText>
+      </w:r>
+      <w:r>
+        <w:rPr>
+          <w:sz w:val="15"/>
+          <w:szCs w:val="15"/>
+        </w:rPr>
+        <w:instrText xml:space="preserve"> </w:instrText>
+      </w:r>
+      <w:r>
+        <w:rPr>
+          <w:sz w:val="15"/>
+          <w:szCs w:val="15"/>
+        </w:rPr>
+        <w:fldChar w:fldCharType="separate"/>
+      </w:r>
+      <w:r>
+        <w:rPr>
+          <w:noProof/>
+          <w:sz w:val="15"/>
+          <w:szCs w:val="15"/>
+        </w:rPr>
+        <w:t>6</w:t>
+      </w:r>
+      <w:r>
+        <w:rPr>
+          <w:sz w:val="15"/>
+          <w:szCs w:val="15"/>
+        </w:rPr>
+        <w:fldChar w:fldCharType="end"/>
+      </w:r>
+      <w:r>
+        <w:rPr>
+          <w:sz w:val="15"/>
+          <w:szCs w:val="15"/>
+        </w:rPr>
+        <w:t xml:space="preserve"> </w:t>
+      </w:r>
+      <w:r>
+        <w:rPr>
+          <w:rFonts w:hint="eastAsia"/>
+          <w:sz w:val="15"/>
+          <w:szCs w:val="15"/>
+        </w:rPr>
+        <w:t>crc</w:t>
+      </w:r>
+      <w:r>
+        <w:rPr>
+          <w:sz w:val="15"/>
+          <w:szCs w:val="15"/>
+        </w:rPr>
+        <w:t>-</w:t>
+      </w:r>
+      <w:r>
+        <w:rPr>
+          <w:rFonts w:hint="eastAsia"/>
+          <w:sz w:val="15"/>
+          <w:szCs w:val="15"/>
+        </w:rPr>
+        <w:t>gen</w:t>
+      </w:r>
+      <w:r>
+        <w:rPr>
+          <w:rFonts w:hint="eastAsia"/>
+          <w:sz w:val="15"/>
+          <w:szCs w:val="15"/>
+        </w:rPr>
+        <w:t>工具实例</w:t>
+      </w:r>
+    </w:p>
+    <w:p>
+      <w:pPr>
+        <w:snapToGrid w:val="0"/>
+        <w:spacing w:beforeLines="50" w:before="120" w:afterLines="50" w:after="120" w:line="240" w:lineRule="atLeast"/>
+        <w:jc w:val="center"/>
+        <w:rPr>
+          <w:sz w:val="18"/>
+          <w:szCs w:val="18"/>
+        </w:rPr>
+      </w:pPr>
+    </w:p>
+    <w:p>
+      <w:pPr>
+        <w:snapToGrid w:val="0"/>
+        <w:spacing w:beforeLines="50" w:before="120" w:afterLines="50" w:after="120" w:line="240" w:lineRule="atLeast"/>
+        <w:ind w:firstLineChars="100" w:firstLine="180"/>
+        <w:jc w:val="left"/>
+        <w:rPr>
+          <w:sz w:val="18"/>
+          <w:szCs w:val="18"/>
+        </w:rPr>
+      </w:pPr>
+      <w:r>
+        <w:rPr>
+          <w:rFonts w:hint="eastAsia"/>
+          <w:sz w:val="18"/>
+          <w:szCs w:val="18"/>
+        </w:rPr>
+        <w:t>为方便使用，已将工具下载并上传至百度云，此处还有一个网站可在线生成</w:t>
+      </w:r>
+      <w:r>
+        <w:rPr>
+          <w:rFonts w:hint="eastAsia"/>
+          <w:sz w:val="18"/>
+          <w:szCs w:val="18"/>
+        </w:rPr>
+        <w:t>crc</w:t>
+      </w:r>
+      <w:r>
+        <w:rPr>
+          <w:rFonts w:hint="eastAsia"/>
+          <w:sz w:val="18"/>
+          <w:szCs w:val="18"/>
+        </w:rPr>
+        <w:t>数据可作数据比对。</w:t>
+      </w:r>
+    </w:p>
+    <w:p>
+      <w:pPr>
+        <w:snapToGrid w:val="0"/>
+        <w:spacing w:beforeLines="50" w:before="120" w:afterLines="50" w:after="120" w:line="240" w:lineRule="atLeast"/>
+        <w:ind w:firstLineChars="100" w:firstLine="180"/>
+        <w:jc w:val="left"/>
+        <w:rPr>
+          <w:sz w:val="18"/>
+          <w:szCs w:val="18"/>
+        </w:rPr>
+      </w:pPr>
+      <w:r>
+        <w:rPr>
+          <w:rFonts w:hint="eastAsia"/>
+          <w:sz w:val="18"/>
+          <w:szCs w:val="18"/>
+        </w:rPr>
+        <w:t>链接：</w:t>
+      </w:r>
+      <w:r>
+        <w:rPr>
+          <w:rFonts w:hint="eastAsia"/>
+          <w:sz w:val="18"/>
+          <w:szCs w:val="18"/>
+        </w:rPr>
+        <w:t xml:space="preserve">https://pan.baidu.com/s/1f1f4RTWS_IB0ty6NyQqg1A </w:t>
+      </w:r>
+    </w:p>
+    <w:p>
+      <w:pPr>
+        <w:snapToGrid w:val="0"/>
+        <w:spacing w:beforeLines="50" w:before="120" w:afterLines="50" w:after="120" w:line="240" w:lineRule="atLeast"/>
+        <w:ind w:firstLineChars="100" w:firstLine="180"/>
+        <w:jc w:val="left"/>
+        <w:rPr>
+          <w:sz w:val="18"/>
+          <w:szCs w:val="18"/>
+        </w:rPr>
+      </w:pPr>
+      <w:r>
+        <w:rPr>
+          <w:rFonts w:hint="eastAsia"/>
+          <w:sz w:val="18"/>
+          <w:szCs w:val="18"/>
+        </w:rPr>
+        <w:t>提取码：</w:t>
+      </w:r>
+      <w:r>
+        <w:rPr>
+          <w:rFonts w:hint="eastAsia"/>
+          <w:sz w:val="18"/>
+          <w:szCs w:val="18"/>
+        </w:rPr>
+        <w:t>jcm7</w:t>
+      </w:r>
+    </w:p>
+    <w:p>
+      <w:pPr>
+        <w:snapToGrid w:val="0"/>
+        <w:spacing w:beforeLines="50" w:before="120" w:afterLines="50" w:after="120" w:line="240" w:lineRule="atLeast"/>
+        <w:jc w:val="left"/>
+        <w:rPr>
+          <w:rFonts w:ascii="宋体" w:hAnsi="宋体"/>
+          <w:sz w:val="24"/>
+        </w:rPr>
+      </w:pPr>
+      <w:r>
+        <w:rPr>
+          <w:rFonts w:ascii="宋体" w:hAnsi="宋体" w:hint="eastAsia"/>
+          <w:sz w:val="24"/>
+        </w:rPr>
+        <w:t xml:space="preserve"> </w:t>
+      </w:r>
+      <w:r>
+        <w:rPr>
+          <w:rFonts w:ascii="宋体" w:hAnsi="宋体"/>
+          <w:sz w:val="24"/>
+        </w:rPr>
+        <w:t xml:space="preserve"> </w:t>
+      </w:r>
+      <w:r>
+        <w:rPr>
+          <w:sz w:val="18"/>
+          <w:szCs w:val="18"/>
+        </w:rPr>
+        <w:t>http://www.ip33.com/crc.html</w:t>
+      </w:r>
     </w:p>
     <w:p>
       <w:pPr>
@@ -13722,23 +14956,7 @@
           <w:rFonts w:hint="eastAsia"/>
           <w:sz w:val="24"/>
         </w:rPr>
-        <w:t>校验</w:t>
-      </w:r>
-      <w:proofErr w:type="gramStart"/>
-      <w:r>
-        <w:rPr>
-          <w:rFonts w:hint="eastAsia"/>
-          <w:sz w:val="24"/>
-        </w:rPr>
-        <w:t>一</w:t>
-      </w:r>
-      <w:proofErr w:type="gramEnd"/>
-      <w:r>
-        <w:rPr>
-          <w:rFonts w:hint="eastAsia"/>
-          <w:sz w:val="24"/>
-        </w:rPr>
-        <w:t>探究竟</w:t>
+        <w:t>校验一探究竟</w:t>
       </w:r>
       <w:r>
         <w:rPr>
@@ -13780,7 +14998,7 @@
         </w:rPr>
         <w:t>君，</w:t>
       </w:r>
-      <w:hyperlink r:id="rId16" w:history="1">
+      <w:hyperlink r:id="rId19" w:history="1">
         <w:r>
           <w:rPr>
             <w:rStyle w:val="a7"/>
@@ -13915,7 +15133,6 @@
         </w:rPr>
         <w:t xml:space="preserve">, </w:t>
       </w:r>
-      <w:proofErr w:type="gramStart"/>
       <w:r>
         <w:rPr>
           <w:rFonts w:hint="eastAsia"/>
@@ -13923,7 +15140,6 @@
         </w:rPr>
         <w:t>孙佩刚</w:t>
       </w:r>
-      <w:proofErr w:type="gramEnd"/>
       <w:r>
         <w:rPr>
           <w:rFonts w:hint="eastAsia"/>
@@ -13974,6 +15190,61 @@
         <w:t>, 2006, 42(27):1-2.</w:t>
       </w:r>
       <w:bookmarkEnd w:id="26"/>
+    </w:p>
+    <w:p>
+      <w:pPr>
+        <w:pStyle w:val="ac"/>
+        <w:numPr>
+          <w:ilvl w:val="0"/>
+          <w:numId w:val="1"/>
+        </w:numPr>
+        <w:spacing w:line="460" w:lineRule="exact"/>
+        <w:ind w:firstLineChars="0"/>
+        <w:rPr>
+          <w:sz w:val="24"/>
+        </w:rPr>
+      </w:pPr>
+      <w:bookmarkStart w:id="27" w:name="_Ref102832030"/>
+      <w:r>
+        <w:rPr>
+          <w:sz w:val="24"/>
+        </w:rPr>
+        <w:t>Stavinov E . A Practical Parallel CRC Generation Method[J]. Circuit Cellar, 2010(234):38-39,42-45.</w:t>
+      </w:r>
+      <w:bookmarkEnd w:id="27"/>
+    </w:p>
+    <w:p>
+      <w:pPr>
+        <w:numPr>
+          <w:ilvl w:val="0"/>
+          <w:numId w:val="1"/>
+        </w:numPr>
+        <w:spacing w:line="460" w:lineRule="exact"/>
+        <w:rPr>
+          <w:sz w:val="24"/>
+        </w:rPr>
+      </w:pPr>
+      <w:bookmarkStart w:id="28" w:name="_Ref102832227"/>
+      <w:r>
+        <w:rPr>
+          <w:rFonts w:hint="eastAsia"/>
+          <w:sz w:val="24"/>
+        </w:rPr>
+        <w:t>htt</w:t>
+      </w:r>
+      <w:r>
+        <w:rPr>
+          <w:sz w:val="24"/>
+        </w:rPr>
+        <w:t>p://</w:t>
+      </w:r>
+      <w:r>
+        <w:rPr>
+          <w:sz w:val="24"/>
+        </w:rPr>
+        <w:t>outputlogic.com/</w:t>
+      </w:r>
+      <w:bookmarkEnd w:id="28"/>
     </w:p>
     <w:p>
       <w:pPr>
@@ -13984,8 +15255,8 @@
           <w:szCs w:val="21"/>
         </w:rPr>
       </w:pPr>
-      <w:bookmarkStart w:id="27" w:name="_Toc3563909"/>
-      <w:bookmarkStart w:id="28" w:name="_Toc3568751"/>
+      <w:bookmarkStart w:id="29" w:name="_Toc3563909"/>
+      <w:bookmarkStart w:id="30" w:name="_Toc3568751"/>
     </w:p>
     <w:p>
       <w:pPr>
@@ -14078,8 +15349,8 @@
           <w:szCs w:val="30"/>
         </w:rPr>
       </w:pPr>
-      <w:bookmarkStart w:id="29" w:name="_Toc4749972"/>
-      <w:bookmarkStart w:id="30" w:name="_Toc95331310"/>
+      <w:bookmarkStart w:id="31" w:name="_Toc4749972"/>
+      <w:bookmarkStart w:id="32" w:name="_Toc95331310"/>
       <w:r>
         <w:rPr>
           <w:rFonts w:ascii="黑体" w:eastAsia="黑体" w:hAnsi="黑体" w:hint="eastAsia"/>
@@ -14089,10 +15360,10 @@
         </w:rPr>
         <w:t>附 录</w:t>
       </w:r>
-      <w:bookmarkEnd w:id="27"/>
-      <w:bookmarkEnd w:id="28"/>
       <w:bookmarkEnd w:id="29"/>
       <w:bookmarkEnd w:id="30"/>
+      <w:bookmarkEnd w:id="31"/>
+      <w:bookmarkEnd w:id="32"/>
     </w:p>
     <w:p>
       <w:pPr>
@@ -14110,8 +15381,8 @@
     </w:p>
     <w:p/>
     <w:sectPr>
-      <w:footerReference w:type="even" r:id="rId17"/>
-      <w:footerReference w:type="default" r:id="rId18"/>
+      <w:footerReference w:type="even" r:id="rId20"/>
+      <w:footerReference w:type="default" r:id="rId21"/>
       <w:pgSz w:w="11907" w:h="16840" w:code="9"/>
       <w:pgMar w:top="1418" w:right="1418" w:bottom="1418" w:left="1418" w:header="851" w:footer="851" w:gutter="0"/>
       <w:pgNumType w:start="1"/>
@@ -14305,7 +15576,7 @@
         <w:noProof/>
         <w:lang w:val="zh-CN"/>
       </w:rPr>
-      <w:t>5</w:t>
+      <w:t>6</w:t>
     </w:r>
     <w:r>
       <w:fldChar w:fldCharType="end"/>
@@ -14336,6 +15607,95 @@
 <file path=word/numbering.xml><?xml version="1.0" encoding="utf-8"?>
 <w:numbering xmlns:wpc="http://schemas.microsoft.com/office/word/2010/wordprocessingCanvas" xmlns:cx="http://schemas.microsoft.com/office/drawing/2014/chartex" xmlns:mc="http://schemas.openxmlformats.org/markup-compatibility/2006" xmlns:o="urn:schemas-microsoft-com:office:office" xmlns:r="http://schemas.openxmlformats.org/officeDocument/2006/relationships" xmlns:m="http://schemas.openxmlformats.org/officeDocument/2006/math" xmlns:v="urn:schemas-microsoft-com:vml" xmlns:wp14="http://schemas.microsoft.com/office/word/2010/wordprocessingDrawing" xmlns:wp="http://schemas.openxmlformats.org/drawingml/2006/wordprocessingDrawing" xmlns:w10="urn:schemas-microsoft-com:office:word" xmlns:w="http://schemas.openxmlformats.org/wordprocessingml/2006/main" xmlns:w14="http://schemas.microsoft.com/office/word/2010/wordml" xmlns:w15="http://schemas.microsoft.com/office/word/2012/wordml" xmlns:w16se="http://schemas.microsoft.com/office/word/2015/wordml/symex" xmlns:wpg="http://schemas.microsoft.com/office/word/2010/wordprocessingGroup" xmlns:wpi="http://schemas.microsoft.com/office/word/2010/wordprocessingInk" xmlns:wne="http://schemas.microsoft.com/office/word/2006/wordml" xmlns:wps="http://schemas.microsoft.com/office/word/2010/wordprocessingShape" mc:Ignorable="w14 w15 w16se wp14">
   <w:abstractNum w:abstractNumId="0" w15:restartNumberingAfterBreak="0">
+    <w:nsid w:val="16FF5F2D"/>
+    <w:multiLevelType w:val="hybridMultilevel"/>
+    <w:tmpl w:val="C0D09324"/>
+    <w:lvl w:ilvl="0" w:tplc="A54A7B82">
+      <w:start w:val="1"/>
+      <w:numFmt w:val="decimal"/>
+      <w:lvlText w:val="%1、"/>
+      <w:lvlJc w:val="left"/>
+      <w:pPr>
+        <w:ind w:left="360" w:hanging="360"/>
+      </w:pPr>
+      <w:rPr>
+        <w:rFonts w:hint="default"/>
+      </w:rPr>
+    </w:lvl>
+    <w:lvl w:ilvl="1" w:tplc="04090019" w:tentative="1">
+      <w:start w:val="1"/>
+      <w:numFmt w:val="lowerLetter"/>
+      <w:lvlText w:val="%2)"/>
+      <w:lvlJc w:val="left"/>
+      <w:pPr>
+        <w:ind w:left="840" w:hanging="420"/>
+      </w:pPr>
+    </w:lvl>
+    <w:lvl w:ilvl="2" w:tplc="0409001B" w:tentative="1">
+      <w:start w:val="1"/>
+      <w:numFmt w:val="lowerRoman"/>
+      <w:lvlText w:val="%3."/>
+      <w:lvlJc w:val="right"/>
+      <w:pPr>
+        <w:ind w:left="1260" w:hanging="420"/>
+      </w:pPr>
+    </w:lvl>
+    <w:lvl w:ilvl="3" w:tplc="0409000F" w:tentative="1">
+      <w:start w:val="1"/>
+      <w:numFmt w:val="decimal"/>
+      <w:lvlText w:val="%4."/>
+      <w:lvlJc w:val="left"/>
+      <w:pPr>
+        <w:ind w:left="1680" w:hanging="420"/>
+      </w:pPr>
+    </w:lvl>
+    <w:lvl w:ilvl="4" w:tplc="04090019" w:tentative="1">
+      <w:start w:val="1"/>
+      <w:numFmt w:val="lowerLetter"/>
+      <w:lvlText w:val="%5)"/>
+      <w:lvlJc w:val="left"/>
+      <w:pPr>
+        <w:ind w:left="2100" w:hanging="420"/>
+      </w:pPr>
+    </w:lvl>
+    <w:lvl w:ilvl="5" w:tplc="0409001B" w:tentative="1">
+      <w:start w:val="1"/>
+      <w:numFmt w:val="lowerRoman"/>
+      <w:lvlText w:val="%6."/>
+      <w:lvlJc w:val="right"/>
+      <w:pPr>
+        <w:ind w:left="2520" w:hanging="420"/>
+      </w:pPr>
+    </w:lvl>
+    <w:lvl w:ilvl="6" w:tplc="0409000F" w:tentative="1">
+      <w:start w:val="1"/>
+      <w:numFmt w:val="decimal"/>
+      <w:lvlText w:val="%7."/>
+      <w:lvlJc w:val="left"/>
+      <w:pPr>
+        <w:ind w:left="2940" w:hanging="420"/>
+      </w:pPr>
+    </w:lvl>
+    <w:lvl w:ilvl="7" w:tplc="04090019" w:tentative="1">
+      <w:start w:val="1"/>
+      <w:numFmt w:val="lowerLetter"/>
+      <w:lvlText w:val="%8)"/>
+      <w:lvlJc w:val="left"/>
+      <w:pPr>
+        <w:ind w:left="3360" w:hanging="420"/>
+      </w:pPr>
+    </w:lvl>
+    <w:lvl w:ilvl="8" w:tplc="0409001B" w:tentative="1">
+      <w:start w:val="1"/>
+      <w:numFmt w:val="lowerRoman"/>
+      <w:lvlText w:val="%9."/>
+      <w:lvlJc w:val="right"/>
+      <w:pPr>
+        <w:ind w:left="3780" w:hanging="420"/>
+      </w:pPr>
+    </w:lvl>
+  </w:abstractNum>
+  <w:abstractNum w:abstractNumId="1" w15:restartNumberingAfterBreak="0">
     <w:nsid w:val="35891208"/>
     <w:multiLevelType w:val="hybridMultilevel"/>
     <w:tmpl w:val="D0084E9A"/>
@@ -14424,7 +15784,7 @@
       </w:pPr>
     </w:lvl>
   </w:abstractNum>
-  <w:abstractNum w:abstractNumId="1" w15:restartNumberingAfterBreak="0">
+  <w:abstractNum w:abstractNumId="2" w15:restartNumberingAfterBreak="0">
     <w:nsid w:val="4D4C0FF6"/>
     <w:multiLevelType w:val="hybridMultilevel"/>
     <w:tmpl w:val="8932B14C"/>
@@ -14513,7 +15873,7 @@
       </w:pPr>
     </w:lvl>
   </w:abstractNum>
-  <w:abstractNum w:abstractNumId="2" w15:restartNumberingAfterBreak="0">
+  <w:abstractNum w:abstractNumId="3" w15:restartNumberingAfterBreak="0">
     <w:nsid w:val="549637FA"/>
     <w:multiLevelType w:val="hybridMultilevel"/>
     <w:tmpl w:val="C0028FF6"/>
@@ -14603,13 +15963,16 @@
     </w:lvl>
   </w:abstractNum>
   <w:num w:numId="1">
-    <w:abstractNumId w:val="0"/>
+    <w:abstractNumId w:val="1"/>
   </w:num>
   <w:num w:numId="2">
-    <w:abstractNumId w:val="1"/>
+    <w:abstractNumId w:val="2"/>
   </w:num>
   <w:num w:numId="3">
-    <w:abstractNumId w:val="2"/>
+    <w:abstractNumId w:val="3"/>
+  </w:num>
+  <w:num w:numId="4">
+    <w:abstractNumId w:val="0"/>
   </w:num>
 </w:numbering>
 </file>
@@ -15521,7 +16884,7 @@
 </file>
 
 <file path=customXml/itemProps1.xml><?xml version="1.0" encoding="utf-8"?>
-<ds:datastoreItem xmlns:ds="http://schemas.openxmlformats.org/officeDocument/2006/customXml" ds:itemID="{2E5EE2C9-5F66-4835-B9A5-1434DCA425C1}">
+<ds:datastoreItem xmlns:ds="http://schemas.openxmlformats.org/officeDocument/2006/customXml" ds:itemID="{C6591FCC-0B9C-4577-912F-017D4416C0D2}">
   <ds:schemaRefs>
     <ds:schemaRef ds:uri="http://schemas.openxmlformats.org/officeDocument/2006/bibliography"/>
   </ds:schemaRefs>

</xml_diff>